<commit_message>
Edited the report according to the changes made in the codes.
</commit_message>
<xml_diff>
--- a/Assignment_Report.docx
+++ b/Assignment_Report.docx
@@ -26,7 +26,6 @@
           <w:color w:val="auto"/>
           <w:sz w:val="24"/>
           <w:szCs w:val="24"/>
-          <w:lang w:val="en-PK"/>
         </w:rPr>
       </w:sdtEndPr>
       <w:sdtContent>
@@ -76,7 +75,7 @@
               <w:szCs w:val="36"/>
             </w:rPr>
             <w:drawing>
-              <wp:inline distT="0" distB="0" distL="0" distR="0" wp14:anchorId="19FAB5D9" wp14:editId="67010F97">
+              <wp:inline distT="0" distB="0" distL="0" distR="0" wp14:anchorId="19FAB5D9" wp14:editId="4494ED82">
                 <wp:extent cx="1876425" cy="1771650"/>
                 <wp:effectExtent l="0" t="0" r="9525" b="0"/>
                 <wp:docPr id="909138205" name="Picture 1"/>
@@ -687,7 +686,16 @@
                     <w:sz w:val="28"/>
                     <w:szCs w:val="28"/>
                   </w:rPr>
-                  <w:t>9th March, 2025</w:t>
+                  <w:t>11</w:t>
+                </w:r>
+                <w:r>
+                  <w:rPr>
+                    <w:rFonts w:ascii="Times New Roman" w:hAnsi="Times New Roman"/>
+                    <w:position w:val="18"/>
+                    <w:sz w:val="28"/>
+                    <w:szCs w:val="28"/>
+                  </w:rPr>
+                  <w:t>th March, 2025</w:t>
                 </w:r>
               </w:p>
             </w:tc>
@@ -710,7 +718,6 @@
               <w:rFonts w:ascii="Times New Roman" w:hAnsi="Times New Roman" w:cs="Times New Roman"/>
               <w:sz w:val="24"/>
               <w:szCs w:val="24"/>
-              <w:lang w:val="en-PK"/>
             </w:rPr>
           </w:pPr>
           <w:r>
@@ -718,7 +725,6 @@
               <w:rFonts w:ascii="Times New Roman" w:hAnsi="Times New Roman" w:cs="Times New Roman"/>
               <w:sz w:val="24"/>
               <w:szCs w:val="24"/>
-              <w:lang w:val="en-PK"/>
             </w:rPr>
             <w:br w:type="page"/>
           </w:r>
@@ -727,194 +733,99 @@
     </w:sdt>
     <w:p>
       <w:pPr>
-        <w:rPr>
-          <w:rFonts w:ascii="Times New Roman" w:hAnsi="Times New Roman" w:cs="Times New Roman"/>
-          <w:sz w:val="24"/>
-          <w:szCs w:val="24"/>
-          <w:lang w:val="en-PK"/>
-        </w:rPr>
-      </w:pPr>
-      <w:r>
-        <w:rPr>
-          <w:rFonts w:ascii="Times New Roman" w:hAnsi="Times New Roman" w:cs="Times New Roman"/>
-          <w:sz w:val="24"/>
-          <w:szCs w:val="24"/>
-          <w:lang w:val="en-PK"/>
+        <w:pStyle w:val="Heading1"/>
+        <w:rPr>
+          <w:rFonts w:ascii="Times New Roman" w:hAnsi="Times New Roman" w:cs="Times New Roman"/>
+        </w:rPr>
+      </w:pPr>
+      <w:r>
+        <w:rPr>
+          <w:rFonts w:ascii="Times New Roman" w:hAnsi="Times New Roman" w:cs="Times New Roman"/>
         </w:rPr>
         <w:lastRenderedPageBreak/>
-        <w:t>T</w:t>
-      </w:r>
-      <w:r>
-        <w:rPr>
-          <w:rFonts w:ascii="Times New Roman" w:hAnsi="Times New Roman" w:cs="Times New Roman"/>
-          <w:sz w:val="24"/>
-          <w:szCs w:val="24"/>
-          <w:lang w:val="en-PK"/>
-        </w:rPr>
-        <w:t xml:space="preserve">he task was to </w:t>
-      </w:r>
-      <w:r>
-        <w:rPr>
-          <w:rFonts w:ascii="Times New Roman" w:hAnsi="Times New Roman" w:cs="Times New Roman"/>
-          <w:sz w:val="24"/>
-          <w:szCs w:val="24"/>
-          <w:lang w:val="en-PK"/>
-        </w:rPr>
-        <w:t xml:space="preserve">choose a coding problem and </w:t>
-      </w:r>
-      <w:r>
-        <w:rPr>
-          <w:rFonts w:ascii="Times New Roman" w:hAnsi="Times New Roman" w:cs="Times New Roman"/>
-          <w:sz w:val="24"/>
-          <w:szCs w:val="24"/>
-          <w:lang w:val="en-PK"/>
-        </w:rPr>
-        <w:t xml:space="preserve">implement </w:t>
-      </w:r>
-      <w:r>
-        <w:rPr>
-          <w:rFonts w:ascii="Times New Roman" w:hAnsi="Times New Roman" w:cs="Times New Roman"/>
-          <w:sz w:val="24"/>
-          <w:szCs w:val="24"/>
-          <w:lang w:val="en-PK"/>
-        </w:rPr>
-        <w:t xml:space="preserve">it </w:t>
-      </w:r>
-      <w:r>
-        <w:rPr>
-          <w:rFonts w:ascii="Times New Roman" w:hAnsi="Times New Roman" w:cs="Times New Roman"/>
-          <w:sz w:val="24"/>
-          <w:szCs w:val="24"/>
-          <w:lang w:val="en-PK"/>
-        </w:rPr>
-        <w:t>using both sequential and parallel methods. The</w:t>
-      </w:r>
-      <w:r>
-        <w:rPr>
-          <w:rFonts w:ascii="Times New Roman" w:hAnsi="Times New Roman" w:cs="Times New Roman"/>
-          <w:sz w:val="24"/>
-          <w:szCs w:val="24"/>
-          <w:lang w:val="en-PK"/>
-        </w:rPr>
-        <w:t xml:space="preserve"> problem I chose for this assignment was</w:t>
-      </w:r>
-      <w:r>
-        <w:rPr>
-          <w:rFonts w:ascii="Times New Roman" w:hAnsi="Times New Roman" w:cs="Times New Roman"/>
-          <w:sz w:val="24"/>
-          <w:szCs w:val="24"/>
-          <w:lang w:val="en-PK"/>
-        </w:rPr>
-        <w:t xml:space="preserve"> </w:t>
-      </w:r>
-      <w:r>
-        <w:rPr>
-          <w:rFonts w:ascii="Times New Roman" w:hAnsi="Times New Roman" w:cs="Times New Roman"/>
-          <w:sz w:val="24"/>
-          <w:szCs w:val="24"/>
-          <w:lang w:val="en-PK"/>
-        </w:rPr>
-        <w:t xml:space="preserve">the </w:t>
-      </w:r>
-      <w:r>
-        <w:rPr>
-          <w:rFonts w:ascii="Times New Roman" w:hAnsi="Times New Roman" w:cs="Times New Roman"/>
-          <w:sz w:val="24"/>
-          <w:szCs w:val="24"/>
-          <w:lang w:val="en-PK"/>
-        </w:rPr>
-        <w:t>histogram equalization algorithm</w:t>
-      </w:r>
-      <w:r>
-        <w:rPr>
-          <w:rFonts w:ascii="Times New Roman" w:hAnsi="Times New Roman" w:cs="Times New Roman"/>
-          <w:sz w:val="24"/>
-          <w:szCs w:val="24"/>
-          <w:lang w:val="en-PK"/>
-        </w:rPr>
-        <w:t>, which</w:t>
-      </w:r>
-      <w:r>
-        <w:rPr>
-          <w:rFonts w:ascii="Times New Roman" w:hAnsi="Times New Roman" w:cs="Times New Roman"/>
-          <w:sz w:val="24"/>
-          <w:szCs w:val="24"/>
-          <w:lang w:val="en-PK"/>
-        </w:rPr>
-        <w:t xml:space="preserve"> enhances the contrast of an image by adjusting the pixel intensity distribution. Initially, a sequential approach was implemented, followed by a parallelized version using OpenMP to utilize multiple threads and improve execution time for larger images.</w:t>
-      </w:r>
-      <w:r>
-        <w:rPr>
-          <w:rFonts w:ascii="Times New Roman" w:hAnsi="Times New Roman" w:cs="Times New Roman"/>
-          <w:sz w:val="24"/>
-          <w:szCs w:val="24"/>
-          <w:lang w:val="en-PK"/>
-        </w:rPr>
-        <w:t xml:space="preserve"> </w:t>
-      </w:r>
-      <w:r>
-        <w:rPr>
-          <w:rFonts w:ascii="Times New Roman" w:hAnsi="Times New Roman" w:cs="Times New Roman"/>
-          <w:sz w:val="24"/>
-          <w:szCs w:val="24"/>
-          <w:lang w:val="en-PK"/>
-        </w:rPr>
-        <w:t>In addition, synchronization mechanisms such as static and dynamic loop scheduling were applied to manage workload distribution and reduce overhead.</w:t>
+        <w:t xml:space="preserve">Problem Description </w:t>
       </w:r>
     </w:p>
     <w:p>
       <w:pPr>
-        <w:pStyle w:val="Heading1"/>
-        <w:rPr>
-          <w:rFonts w:ascii="Times New Roman" w:hAnsi="Times New Roman" w:cs="Times New Roman"/>
-          <w:lang w:val="en-PK"/>
-        </w:rPr>
-      </w:pPr>
-      <w:r>
-        <w:rPr>
-          <w:rFonts w:ascii="Times New Roman" w:hAnsi="Times New Roman" w:cs="Times New Roman"/>
-          <w:lang w:val="en-PK"/>
-        </w:rPr>
-        <w:t xml:space="preserve">Task 1: </w:t>
-      </w:r>
-      <w:r>
-        <w:rPr>
-          <w:rFonts w:ascii="Times New Roman" w:hAnsi="Times New Roman" w:cs="Times New Roman"/>
-          <w:lang w:val="en-PK"/>
-        </w:rPr>
-        <w:t>Sequential Implementation</w:t>
+        <w:rPr>
+          <w:rFonts w:ascii="Times New Roman" w:hAnsi="Times New Roman" w:cs="Times New Roman"/>
+          <w:sz w:val="24"/>
+          <w:szCs w:val="24"/>
+        </w:rPr>
+      </w:pPr>
+      <w:r>
+        <w:rPr>
+          <w:rFonts w:ascii="Times New Roman" w:hAnsi="Times New Roman" w:cs="Times New Roman"/>
+          <w:sz w:val="24"/>
+          <w:szCs w:val="24"/>
+        </w:rPr>
+        <w:t>In order to parallelize a sequential code problem and compare the results, I implemented</w:t>
+      </w:r>
+      <w:r>
+        <w:rPr>
+          <w:rFonts w:ascii="Times New Roman" w:hAnsi="Times New Roman" w:cs="Times New Roman"/>
+          <w:sz w:val="24"/>
+          <w:szCs w:val="24"/>
+        </w:rPr>
+        <w:t xml:space="preserve"> the histogram equalization algorithm, which is used to enhance the contrast of an image by redistributing its pixel intensities. </w:t>
       </w:r>
     </w:p>
     <w:p>
       <w:pPr>
-        <w:rPr>
-          <w:rFonts w:ascii="Times New Roman" w:hAnsi="Times New Roman" w:cs="Times New Roman"/>
-          <w:sz w:val="24"/>
-          <w:szCs w:val="24"/>
-          <w:lang w:val="en-PK"/>
-        </w:rPr>
-      </w:pPr>
-      <w:r>
-        <w:rPr>
-          <w:rFonts w:ascii="Times New Roman" w:hAnsi="Times New Roman" w:cs="Times New Roman"/>
-          <w:sz w:val="24"/>
-          <w:szCs w:val="24"/>
-          <w:lang w:val="en-PK"/>
-        </w:rPr>
-        <w:t>The sequential implementation of the histogram equalization process followed these steps:</w:t>
+        <w:pStyle w:val="Heading1"/>
+        <w:rPr>
+          <w:rFonts w:ascii="Times New Roman" w:hAnsi="Times New Roman" w:cs="Times New Roman"/>
+          <w:sz w:val="56"/>
+          <w:szCs w:val="56"/>
+        </w:rPr>
+      </w:pPr>
+      <w:r>
+        <w:rPr>
+          <w:rFonts w:ascii="Times New Roman" w:hAnsi="Times New Roman" w:cs="Times New Roman"/>
+        </w:rPr>
+        <w:t xml:space="preserve">Task 1: </w:t>
+      </w:r>
+      <w:r>
+        <w:rPr>
+          <w:rFonts w:ascii="Times New Roman" w:hAnsi="Times New Roman" w:cs="Times New Roman"/>
+        </w:rPr>
+        <w:t xml:space="preserve">Sequential </w:t>
+      </w:r>
+      <w:r>
+        <w:rPr>
+          <w:rFonts w:ascii="Times New Roman" w:hAnsi="Times New Roman" w:cs="Times New Roman"/>
+        </w:rPr>
+        <w:t>Implementation</w:t>
       </w:r>
     </w:p>
     <w:p>
       <w:pPr>
+        <w:rPr>
+          <w:rFonts w:ascii="Times New Roman" w:hAnsi="Times New Roman" w:cs="Times New Roman"/>
+          <w:sz w:val="24"/>
+          <w:szCs w:val="24"/>
+        </w:rPr>
+      </w:pPr>
+      <w:r>
+        <w:rPr>
+          <w:rFonts w:ascii="Times New Roman" w:hAnsi="Times New Roman" w:cs="Times New Roman"/>
+          <w:sz w:val="24"/>
+          <w:szCs w:val="24"/>
+        </w:rPr>
+        <w:t>In the sequential implementation, the process is divided into four steps:</w:t>
+      </w:r>
+    </w:p>
+    <w:p>
+      <w:pPr>
         <w:numPr>
           <w:ilvl w:val="0"/>
-          <w:numId w:val="9"/>
+          <w:numId w:val="17"/>
         </w:numPr>
         <w:rPr>
           <w:rFonts w:ascii="Times New Roman" w:hAnsi="Times New Roman" w:cs="Times New Roman"/>
           <w:sz w:val="24"/>
           <w:szCs w:val="24"/>
-          <w:lang w:val="en-PK"/>
         </w:rPr>
       </w:pPr>
       <w:r>
@@ -924,31 +835,29 @@
           <w:bCs/>
           <w:sz w:val="24"/>
           <w:szCs w:val="24"/>
-          <w:lang w:val="en-PK"/>
-        </w:rPr>
-        <w:t>Calculate Histogram</w:t>
-      </w:r>
-      <w:r>
-        <w:rPr>
-          <w:rFonts w:ascii="Times New Roman" w:hAnsi="Times New Roman" w:cs="Times New Roman"/>
-          <w:sz w:val="24"/>
-          <w:szCs w:val="24"/>
-          <w:lang w:val="en-PK"/>
-        </w:rPr>
-        <w:t>: Traverse the image and count the occurrences of each pixel intensity (from 0 to 255).</w:t>
+        </w:rPr>
+        <w:t>Calculate Histogram:</w:t>
+      </w:r>
+      <w:r>
+        <w:rPr>
+          <w:rFonts w:ascii="Times New Roman" w:hAnsi="Times New Roman" w:cs="Times New Roman"/>
+          <w:sz w:val="24"/>
+          <w:szCs w:val="24"/>
+        </w:rPr>
+        <w:br/>
+        <w:t>Traverse the entire image to count the frequency of each pixel intensity (0–255).</w:t>
       </w:r>
     </w:p>
     <w:p>
       <w:pPr>
         <w:numPr>
           <w:ilvl w:val="0"/>
-          <w:numId w:val="9"/>
+          <w:numId w:val="17"/>
         </w:numPr>
         <w:rPr>
           <w:rFonts w:ascii="Times New Roman" w:hAnsi="Times New Roman" w:cs="Times New Roman"/>
           <w:sz w:val="24"/>
           <w:szCs w:val="24"/>
-          <w:lang w:val="en-PK"/>
         </w:rPr>
       </w:pPr>
       <w:r>
@@ -958,31 +867,29 @@
           <w:bCs/>
           <w:sz w:val="24"/>
           <w:szCs w:val="24"/>
-          <w:lang w:val="en-PK"/>
-        </w:rPr>
-        <w:t>Calculate CDF</w:t>
-      </w:r>
-      <w:r>
-        <w:rPr>
-          <w:rFonts w:ascii="Times New Roman" w:hAnsi="Times New Roman" w:cs="Times New Roman"/>
-          <w:sz w:val="24"/>
-          <w:szCs w:val="24"/>
-          <w:lang w:val="en-PK"/>
-        </w:rPr>
-        <w:t>: Based on the histogram, compute the cumulative distribution function (CDF) that maps pixel intensities to a range of values that enhances contrast.</w:t>
+        </w:rPr>
+        <w:t>Calculate Cumulative Distribution Function (CDF):</w:t>
+      </w:r>
+      <w:r>
+        <w:rPr>
+          <w:rFonts w:ascii="Times New Roman" w:hAnsi="Times New Roman" w:cs="Times New Roman"/>
+          <w:sz w:val="24"/>
+          <w:szCs w:val="24"/>
+        </w:rPr>
+        <w:br/>
+        <w:t>Compute the cumulative sum of the histogram values to obtain the CDF. This step accumulates frequencies so that each intensity level is mapped to a cumulative value.</w:t>
       </w:r>
     </w:p>
     <w:p>
       <w:pPr>
         <w:numPr>
           <w:ilvl w:val="0"/>
-          <w:numId w:val="9"/>
+          <w:numId w:val="17"/>
         </w:numPr>
         <w:rPr>
           <w:rFonts w:ascii="Times New Roman" w:hAnsi="Times New Roman" w:cs="Times New Roman"/>
           <w:sz w:val="24"/>
           <w:szCs w:val="24"/>
-          <w:lang w:val="en-PK"/>
         </w:rPr>
       </w:pPr>
       <w:r>
@@ -992,31 +899,29 @@
           <w:bCs/>
           <w:sz w:val="24"/>
           <w:szCs w:val="24"/>
-          <w:lang w:val="en-PK"/>
-        </w:rPr>
-        <w:t>Normalize CDF</w:t>
-      </w:r>
-      <w:r>
-        <w:rPr>
-          <w:rFonts w:ascii="Times New Roman" w:hAnsi="Times New Roman" w:cs="Times New Roman"/>
-          <w:sz w:val="24"/>
-          <w:szCs w:val="24"/>
-          <w:lang w:val="en-PK"/>
-        </w:rPr>
-        <w:t>: Normalize the CDF to fit the 0-255 range.</w:t>
+        </w:rPr>
+        <w:t>Normalize the CDF:</w:t>
+      </w:r>
+      <w:r>
+        <w:rPr>
+          <w:rFonts w:ascii="Times New Roman" w:hAnsi="Times New Roman" w:cs="Times New Roman"/>
+          <w:sz w:val="24"/>
+          <w:szCs w:val="24"/>
+        </w:rPr>
+        <w:br/>
+        <w:t>Adjust the CDF values so that they scale between 0 and 255. This normalization improves the contrast by stretching the intensity range.</w:t>
       </w:r>
     </w:p>
     <w:p>
       <w:pPr>
         <w:numPr>
           <w:ilvl w:val="0"/>
-          <w:numId w:val="9"/>
+          <w:numId w:val="17"/>
         </w:numPr>
         <w:rPr>
           <w:rFonts w:ascii="Times New Roman" w:hAnsi="Times New Roman" w:cs="Times New Roman"/>
           <w:sz w:val="24"/>
           <w:szCs w:val="24"/>
-          <w:lang w:val="en-PK"/>
         </w:rPr>
       </w:pPr>
       <w:r>
@@ -1026,18 +931,17 @@
           <w:bCs/>
           <w:sz w:val="24"/>
           <w:szCs w:val="24"/>
-          <w:lang w:val="en-PK"/>
-        </w:rPr>
-        <w:t>Map CDF to Output Image</w:t>
-      </w:r>
-      <w:r>
-        <w:rPr>
-          <w:rFonts w:ascii="Times New Roman" w:hAnsi="Times New Roman" w:cs="Times New Roman"/>
-          <w:sz w:val="24"/>
-          <w:szCs w:val="24"/>
-          <w:lang w:val="en-PK"/>
-        </w:rPr>
-        <w:t>: Map the normalized values back to the output image.</w:t>
+        </w:rPr>
+        <w:t>Map CDF to Output Image:</w:t>
+      </w:r>
+      <w:r>
+        <w:rPr>
+          <w:rFonts w:ascii="Times New Roman" w:hAnsi="Times New Roman" w:cs="Times New Roman"/>
+          <w:sz w:val="24"/>
+          <w:szCs w:val="24"/>
+        </w:rPr>
+        <w:br/>
+        <w:t>Replace each pixel in the input image with its corresponding normalized CDF value, thus generating the equalized image.</w:t>
       </w:r>
     </w:p>
     <w:p>
@@ -1046,17 +950,23 @@
           <w:rFonts w:ascii="Times New Roman" w:hAnsi="Times New Roman" w:cs="Times New Roman"/>
           <w:sz w:val="24"/>
           <w:szCs w:val="24"/>
-          <w:lang w:val="en-PK"/>
-        </w:rPr>
-      </w:pPr>
-      <w:r>
-        <w:rPr>
-          <w:rFonts w:ascii="Times New Roman" w:hAnsi="Times New Roman" w:cs="Times New Roman"/>
-          <w:sz w:val="24"/>
-          <w:szCs w:val="24"/>
-          <w:lang w:val="en-PK"/>
-        </w:rPr>
-        <w:t>This method was implemented in a straightforward manner without any optimization or parallelization.</w:t>
+        </w:rPr>
+      </w:pPr>
+      <w:r>
+        <w:rPr>
+          <w:rFonts w:ascii="Times New Roman" w:hAnsi="Times New Roman" w:cs="Times New Roman"/>
+          <w:sz w:val="24"/>
+          <w:szCs w:val="24"/>
+        </w:rPr>
+        <w:t>The sequential code straightforwardly processes each pixel and performs the above steps without any parallelization. Its simplicity ensured correctness but left performance gains on multi-core processors largely untapped</w:t>
+      </w:r>
+      <w:r>
+        <w:rPr>
+          <w:rFonts w:ascii="Times New Roman" w:hAnsi="Times New Roman" w:cs="Times New Roman"/>
+          <w:sz w:val="24"/>
+          <w:szCs w:val="24"/>
+        </w:rPr>
+        <w:t>, resulting in a high execution time.</w:t>
       </w:r>
     </w:p>
     <w:p>
@@ -1076,7 +986,7 @@
         <w:rPr>
           <w:rFonts w:ascii="Times New Roman" w:hAnsi="Times New Roman" w:cs="Times New Roman"/>
         </w:rPr>
-        <w:t>Parallelization with OpenMP</w:t>
+        <w:t>Parallel Implementation</w:t>
       </w:r>
     </w:p>
     <w:p>
@@ -1085,30 +995,50 @@
           <w:rFonts w:ascii="Times New Roman" w:hAnsi="Times New Roman" w:cs="Times New Roman"/>
           <w:sz w:val="24"/>
           <w:szCs w:val="24"/>
-          <w:lang w:val="en-PK"/>
-        </w:rPr>
-      </w:pPr>
-      <w:r>
-        <w:rPr>
-          <w:rFonts w:ascii="Times New Roman" w:hAnsi="Times New Roman" w:cs="Times New Roman"/>
-          <w:sz w:val="24"/>
-          <w:szCs w:val="24"/>
-          <w:lang w:val="en-PK"/>
-        </w:rPr>
-        <w:t>To improve performance, OpenMP parallelization was applied in three key steps:</w:t>
+        </w:rPr>
+      </w:pPr>
+      <w:r>
+        <w:rPr>
+          <w:rFonts w:ascii="Times New Roman" w:hAnsi="Times New Roman" w:cs="Times New Roman"/>
+          <w:sz w:val="24"/>
+          <w:szCs w:val="24"/>
+        </w:rPr>
+        <w:t>To exploit parallel processing and reduce execution time, the sequential algorithm was restructured using OpenMP. The following outlines which sections were parallelized and why:</w:t>
       </w:r>
     </w:p>
     <w:p>
       <w:pPr>
+        <w:pStyle w:val="Heading2"/>
+      </w:pPr>
+      <w:r>
+        <w:t>Parallelized Regions</w:t>
+      </w:r>
+    </w:p>
+    <w:p>
+      <w:pPr>
+        <w:pStyle w:val="Heading3"/>
         <w:numPr>
           <w:ilvl w:val="0"/>
-          <w:numId w:val="10"/>
+          <w:numId w:val="23"/>
         </w:numPr>
         <w:rPr>
           <w:rFonts w:ascii="Times New Roman" w:hAnsi="Times New Roman" w:cs="Times New Roman"/>
-          <w:sz w:val="24"/>
-          <w:szCs w:val="24"/>
-          <w:lang w:val="en-PK"/>
+        </w:rPr>
+      </w:pPr>
+      <w:r>
+        <w:rPr>
+          <w:rFonts w:ascii="Times New Roman" w:hAnsi="Times New Roman" w:cs="Times New Roman"/>
+        </w:rPr>
+        <w:t>Histogram Calculation:</w:t>
+      </w:r>
+    </w:p>
+    <w:p>
+      <w:pPr>
+        <w:ind w:left="720"/>
+        <w:rPr>
+          <w:rFonts w:ascii="Times New Roman" w:hAnsi="Times New Roman" w:cs="Times New Roman"/>
+          <w:sz w:val="24"/>
+          <w:szCs w:val="24"/>
         </w:rPr>
       </w:pPr>
       <w:r>
@@ -1118,27 +1048,85 @@
           <w:bCs/>
           <w:sz w:val="24"/>
           <w:szCs w:val="24"/>
-          <w:lang w:val="en-PK"/>
-        </w:rPr>
-        <w:t>Parallel Histogram Calculation</w:t>
-      </w:r>
-      <w:r>
-        <w:rPr>
-          <w:rFonts w:ascii="Times New Roman" w:hAnsi="Times New Roman" w:cs="Times New Roman"/>
-          <w:sz w:val="24"/>
-          <w:szCs w:val="24"/>
-          <w:lang w:val="en-PK"/>
-        </w:rPr>
-        <w:t>: This step involves filling the histogram array based on the image pixel values. The histogram update was performed in parallel</w:t>
-      </w:r>
-      <w:r>
-        <w:rPr>
-          <w:rFonts w:ascii="Times New Roman" w:hAnsi="Times New Roman" w:cs="Times New Roman"/>
-          <w:sz w:val="24"/>
-          <w:szCs w:val="24"/>
-          <w:lang w:val="en-PK"/>
-        </w:rPr>
-        <w:t xml:space="preserve"> using the ‘</w:t>
+        </w:rPr>
+        <w:t>Challenge:</w:t>
+      </w:r>
+      <w:r>
+        <w:rPr>
+          <w:rFonts w:ascii="Times New Roman" w:hAnsi="Times New Roman" w:cs="Times New Roman"/>
+          <w:sz w:val="24"/>
+          <w:szCs w:val="24"/>
+        </w:rPr>
+        <w:br/>
+      </w:r>
+      <w:r>
+        <w:rPr>
+          <w:rFonts w:ascii="Times New Roman" w:hAnsi="Times New Roman" w:cs="Times New Roman"/>
+          <w:sz w:val="24"/>
+          <w:szCs w:val="24"/>
+        </w:rPr>
+        <w:t>Had to parallelize the nested loop which was used to fill the histogram array, but u</w:t>
+      </w:r>
+      <w:r>
+        <w:rPr>
+          <w:rFonts w:ascii="Times New Roman" w:hAnsi="Times New Roman" w:cs="Times New Roman"/>
+          <w:sz w:val="24"/>
+          <w:szCs w:val="24"/>
+        </w:rPr>
+        <w:t>pdating a shared histogram array in parallel can lead to race conditions.</w:t>
+      </w:r>
+    </w:p>
+    <w:p>
+      <w:pPr>
+        <w:ind w:left="720"/>
+        <w:rPr>
+          <w:rFonts w:ascii="Times New Roman" w:hAnsi="Times New Roman" w:cs="Times New Roman"/>
+          <w:sz w:val="24"/>
+          <w:szCs w:val="24"/>
+        </w:rPr>
+      </w:pPr>
+      <w:r>
+        <w:rPr>
+          <w:rFonts w:ascii="Times New Roman" w:hAnsi="Times New Roman" w:cs="Times New Roman"/>
+          <w:b/>
+          <w:bCs/>
+          <w:sz w:val="24"/>
+          <w:szCs w:val="24"/>
+        </w:rPr>
+        <w:t>Solution:</w:t>
+      </w:r>
+      <w:r>
+        <w:rPr>
+          <w:rFonts w:ascii="Times New Roman" w:hAnsi="Times New Roman" w:cs="Times New Roman"/>
+          <w:sz w:val="24"/>
+          <w:szCs w:val="24"/>
+        </w:rPr>
+        <w:br/>
+        <w:t>Use</w:t>
+      </w:r>
+      <w:r>
+        <w:rPr>
+          <w:rFonts w:ascii="Times New Roman" w:hAnsi="Times New Roman" w:cs="Times New Roman"/>
+          <w:sz w:val="24"/>
+          <w:szCs w:val="24"/>
+        </w:rPr>
+        <w:t>d</w:t>
+      </w:r>
+      <w:r>
+        <w:rPr>
+          <w:rFonts w:ascii="Times New Roman" w:hAnsi="Times New Roman" w:cs="Times New Roman"/>
+          <w:sz w:val="24"/>
+          <w:szCs w:val="24"/>
+        </w:rPr>
+        <w:t xml:space="preserve"> </w:t>
+      </w:r>
+      <w:r>
+        <w:rPr>
+          <w:rFonts w:ascii="Times New Roman" w:hAnsi="Times New Roman" w:cs="Times New Roman"/>
+          <w:sz w:val="24"/>
+          <w:szCs w:val="24"/>
+        </w:rPr>
+        <w:t>the ‘</w:t>
       </w:r>
       <w:r>
         <w:rPr>
@@ -1147,18 +1135,16 @@
           <w:iCs/>
           <w:sz w:val="24"/>
           <w:szCs w:val="24"/>
-          <w:lang w:val="en-PK"/>
-        </w:rPr>
-        <w:t>for</w:t>
-      </w:r>
-      <w:r>
-        <w:rPr>
-          <w:rFonts w:ascii="Times New Roman" w:hAnsi="Times New Roman" w:cs="Times New Roman"/>
-          <w:sz w:val="24"/>
-          <w:szCs w:val="24"/>
-          <w:lang w:val="en-PK"/>
-        </w:rPr>
-        <w:t>’ and ‘</w:t>
+        </w:rPr>
+        <w:t xml:space="preserve">for’ </w:t>
+      </w:r>
+      <w:r>
+        <w:rPr>
+          <w:rFonts w:ascii="Times New Roman" w:hAnsi="Times New Roman" w:cs="Times New Roman"/>
+          <w:sz w:val="24"/>
+          <w:szCs w:val="24"/>
+        </w:rPr>
+        <w:t>and ‘</w:t>
       </w:r>
       <w:r>
         <w:rPr>
@@ -1167,27 +1153,328 @@
           <w:iCs/>
           <w:sz w:val="24"/>
           <w:szCs w:val="24"/>
-          <w:lang w:val="en-PK"/>
-        </w:rPr>
-        <w:t>collapse</w:t>
-      </w:r>
-      <w:r>
-        <w:rPr>
-          <w:rFonts w:ascii="Times New Roman" w:hAnsi="Times New Roman" w:cs="Times New Roman"/>
-          <w:sz w:val="24"/>
-          <w:szCs w:val="24"/>
-          <w:lang w:val="en-PK"/>
-        </w:rPr>
-        <w:t xml:space="preserve">’ directives as a nested loop was implemented. The directives were used safely since there were no dependencies between different iterations </w:t>
-      </w:r>
-      <w:r>
-        <w:rPr>
-          <w:rFonts w:ascii="Times New Roman" w:hAnsi="Times New Roman" w:cs="Times New Roman"/>
-          <w:sz w:val="24"/>
-          <w:szCs w:val="24"/>
-          <w:lang w:val="en-PK"/>
-        </w:rPr>
-        <w:t>of the loop, and even though, the histogram array was used in the parallel portion with ‘</w:t>
+        </w:rPr>
+        <w:t xml:space="preserve">collapse’ </w:t>
+      </w:r>
+      <w:r>
+        <w:rPr>
+          <w:rFonts w:ascii="Times New Roman" w:hAnsi="Times New Roman" w:cs="Times New Roman"/>
+          <w:sz w:val="24"/>
+          <w:szCs w:val="24"/>
+        </w:rPr>
+        <w:t xml:space="preserve">directives to parallelize the nested loops, and then to ensure that the threads safely accessed the critical section, </w:t>
+      </w:r>
+      <w:r>
+        <w:rPr>
+          <w:rFonts w:ascii="Times New Roman" w:hAnsi="Times New Roman" w:cs="Times New Roman"/>
+          <w:sz w:val="24"/>
+          <w:szCs w:val="24"/>
+        </w:rPr>
+        <w:t xml:space="preserve">OpenMP’s reduction clause </w:t>
+      </w:r>
+      <w:r>
+        <w:rPr>
+          <w:rFonts w:ascii="Times New Roman" w:hAnsi="Times New Roman" w:cs="Times New Roman"/>
+          <w:sz w:val="24"/>
+          <w:szCs w:val="24"/>
+        </w:rPr>
+        <w:t xml:space="preserve">was used </w:t>
+      </w:r>
+      <w:r>
+        <w:rPr>
+          <w:rFonts w:ascii="Times New Roman" w:hAnsi="Times New Roman" w:cs="Times New Roman"/>
+          <w:sz w:val="24"/>
+          <w:szCs w:val="24"/>
+        </w:rPr>
+        <w:t>to allow each thread to maintain a private copy of the histogram array and then safely combine them.</w:t>
+      </w:r>
+    </w:p>
+    <w:p>
+      <w:pPr>
+        <w:ind w:left="720"/>
+        <w:rPr>
+          <w:rFonts w:ascii="Times New Roman" w:hAnsi="Times New Roman" w:cs="Times New Roman"/>
+          <w:sz w:val="24"/>
+          <w:szCs w:val="24"/>
+        </w:rPr>
+      </w:pPr>
+      <w:r>
+        <w:rPr>
+          <w:rFonts w:ascii="Times New Roman" w:hAnsi="Times New Roman" w:cs="Times New Roman"/>
+          <w:b/>
+          <w:bCs/>
+          <w:sz w:val="24"/>
+          <w:szCs w:val="24"/>
+        </w:rPr>
+        <w:t>Code Snippet:</w:t>
+      </w:r>
+    </w:p>
+    <w:p>
+      <w:pPr>
+        <w:ind w:firstLine="720"/>
+        <w:rPr>
+          <w:rFonts w:ascii="Times New Roman" w:hAnsi="Times New Roman" w:cs="Times New Roman"/>
+          <w:sz w:val="24"/>
+          <w:szCs w:val="24"/>
+        </w:rPr>
+      </w:pPr>
+      <w:r>
+        <w:rPr>
+          <w:rFonts w:ascii="Times New Roman" w:hAnsi="Times New Roman" w:cs="Times New Roman"/>
+          <w:sz w:val="24"/>
+          <w:szCs w:val="24"/>
+          <w:highlight w:val="yellow"/>
+        </w:rPr>
+        <w:lastRenderedPageBreak/>
+        <w:t>#pragma omp parallel for reduction(+: histogram[:256]) collapse(2)</w:t>
+      </w:r>
+    </w:p>
+    <w:p>
+      <w:pPr>
+        <w:ind w:firstLine="720"/>
+        <w:rPr>
+          <w:rFonts w:ascii="Times New Roman" w:hAnsi="Times New Roman" w:cs="Times New Roman"/>
+          <w:sz w:val="24"/>
+          <w:szCs w:val="24"/>
+        </w:rPr>
+      </w:pPr>
+      <w:r>
+        <w:rPr>
+          <w:rFonts w:ascii="Times New Roman" w:hAnsi="Times New Roman" w:cs="Times New Roman"/>
+          <w:sz w:val="24"/>
+          <w:szCs w:val="24"/>
+        </w:rPr>
+        <w:t>for (int i = 0; i &lt; height; i++) {</w:t>
+      </w:r>
+    </w:p>
+    <w:p>
+      <w:pPr>
+        <w:rPr>
+          <w:rFonts w:ascii="Times New Roman" w:hAnsi="Times New Roman" w:cs="Times New Roman"/>
+          <w:sz w:val="24"/>
+          <w:szCs w:val="24"/>
+        </w:rPr>
+      </w:pPr>
+      <w:r>
+        <w:rPr>
+          <w:rFonts w:ascii="Times New Roman" w:hAnsi="Times New Roman" w:cs="Times New Roman"/>
+          <w:sz w:val="24"/>
+          <w:szCs w:val="24"/>
+        </w:rPr>
+        <w:t xml:space="preserve">    </w:t>
+      </w:r>
+      <w:r>
+        <w:rPr>
+          <w:rFonts w:ascii="Times New Roman" w:hAnsi="Times New Roman" w:cs="Times New Roman"/>
+          <w:sz w:val="24"/>
+          <w:szCs w:val="24"/>
+        </w:rPr>
+        <w:tab/>
+      </w:r>
+      <w:r>
+        <w:rPr>
+          <w:rFonts w:ascii="Times New Roman" w:hAnsi="Times New Roman" w:cs="Times New Roman"/>
+          <w:sz w:val="24"/>
+          <w:szCs w:val="24"/>
+        </w:rPr>
+        <w:tab/>
+      </w:r>
+      <w:r>
+        <w:rPr>
+          <w:rFonts w:ascii="Times New Roman" w:hAnsi="Times New Roman" w:cs="Times New Roman"/>
+          <w:sz w:val="24"/>
+          <w:szCs w:val="24"/>
+        </w:rPr>
+        <w:t>for (int j = 0; j &lt; width; j++) {</w:t>
+      </w:r>
+    </w:p>
+    <w:p>
+      <w:pPr>
+        <w:rPr>
+          <w:rFonts w:ascii="Times New Roman" w:hAnsi="Times New Roman" w:cs="Times New Roman"/>
+          <w:sz w:val="24"/>
+          <w:szCs w:val="24"/>
+        </w:rPr>
+      </w:pPr>
+      <w:r>
+        <w:rPr>
+          <w:rFonts w:ascii="Times New Roman" w:hAnsi="Times New Roman" w:cs="Times New Roman"/>
+          <w:sz w:val="24"/>
+          <w:szCs w:val="24"/>
+        </w:rPr>
+        <w:t xml:space="preserve">        </w:t>
+      </w:r>
+      <w:r>
+        <w:rPr>
+          <w:rFonts w:ascii="Times New Roman" w:hAnsi="Times New Roman" w:cs="Times New Roman"/>
+          <w:sz w:val="24"/>
+          <w:szCs w:val="24"/>
+        </w:rPr>
+        <w:tab/>
+      </w:r>
+      <w:r>
+        <w:rPr>
+          <w:rFonts w:ascii="Times New Roman" w:hAnsi="Times New Roman" w:cs="Times New Roman"/>
+          <w:sz w:val="24"/>
+          <w:szCs w:val="24"/>
+        </w:rPr>
+        <w:tab/>
+      </w:r>
+      <w:r>
+        <w:rPr>
+          <w:rFonts w:ascii="Times New Roman" w:hAnsi="Times New Roman" w:cs="Times New Roman"/>
+          <w:sz w:val="24"/>
+          <w:szCs w:val="24"/>
+        </w:rPr>
+        <w:tab/>
+      </w:r>
+      <w:r>
+        <w:rPr>
+          <w:rFonts w:ascii="Times New Roman" w:hAnsi="Times New Roman" w:cs="Times New Roman"/>
+          <w:sz w:val="24"/>
+          <w:szCs w:val="24"/>
+        </w:rPr>
+        <w:t>histogram[ img[i][j] ]++;</w:t>
+      </w:r>
+    </w:p>
+    <w:p>
+      <w:pPr>
+        <w:rPr>
+          <w:rFonts w:ascii="Times New Roman" w:hAnsi="Times New Roman" w:cs="Times New Roman"/>
+          <w:sz w:val="24"/>
+          <w:szCs w:val="24"/>
+        </w:rPr>
+      </w:pPr>
+      <w:r>
+        <w:rPr>
+          <w:rFonts w:ascii="Times New Roman" w:hAnsi="Times New Roman" w:cs="Times New Roman"/>
+          <w:sz w:val="24"/>
+          <w:szCs w:val="24"/>
+        </w:rPr>
+        <w:t xml:space="preserve">    </w:t>
+      </w:r>
+      <w:r>
+        <w:rPr>
+          <w:rFonts w:ascii="Times New Roman" w:hAnsi="Times New Roman" w:cs="Times New Roman"/>
+          <w:sz w:val="24"/>
+          <w:szCs w:val="24"/>
+        </w:rPr>
+        <w:tab/>
+      </w:r>
+      <w:r>
+        <w:rPr>
+          <w:rFonts w:ascii="Times New Roman" w:hAnsi="Times New Roman" w:cs="Times New Roman"/>
+          <w:sz w:val="24"/>
+          <w:szCs w:val="24"/>
+        </w:rPr>
+        <w:tab/>
+      </w:r>
+      <w:r>
+        <w:rPr>
+          <w:rFonts w:ascii="Times New Roman" w:hAnsi="Times New Roman" w:cs="Times New Roman"/>
+          <w:sz w:val="24"/>
+          <w:szCs w:val="24"/>
+        </w:rPr>
+        <w:t>}</w:t>
+      </w:r>
+    </w:p>
+    <w:p>
+      <w:pPr>
+        <w:ind w:firstLine="720"/>
+        <w:rPr>
+          <w:rFonts w:ascii="Times New Roman" w:hAnsi="Times New Roman" w:cs="Times New Roman"/>
+          <w:sz w:val="24"/>
+          <w:szCs w:val="24"/>
+        </w:rPr>
+      </w:pPr>
+      <w:r>
+        <w:rPr>
+          <w:rFonts w:ascii="Times New Roman" w:hAnsi="Times New Roman" w:cs="Times New Roman"/>
+          <w:sz w:val="24"/>
+          <w:szCs w:val="24"/>
+        </w:rPr>
+        <w:t>}</w:t>
+      </w:r>
+    </w:p>
+    <w:p>
+      <w:pPr>
+        <w:ind w:left="360"/>
+        <w:rPr>
+          <w:rFonts w:ascii="Times New Roman" w:hAnsi="Times New Roman" w:cs="Times New Roman"/>
+          <w:sz w:val="24"/>
+          <w:szCs w:val="24"/>
+        </w:rPr>
+      </w:pPr>
+      <w:r>
+        <w:rPr>
+          <w:rFonts w:ascii="Times New Roman" w:hAnsi="Times New Roman" w:cs="Times New Roman"/>
+          <w:sz w:val="24"/>
+          <w:szCs w:val="24"/>
+        </w:rPr>
+        <w:t>Here, collapse(2) flattens the nested loops, and reduction(+: histogram[:256]) ensures thread-safe accumulation</w:t>
+      </w:r>
+      <w:r>
+        <w:rPr>
+          <w:rFonts w:ascii="Times New Roman" w:hAnsi="Times New Roman" w:cs="Times New Roman"/>
+          <w:sz w:val="24"/>
+          <w:szCs w:val="24"/>
+        </w:rPr>
+        <w:t xml:space="preserve"> by splitting the initial histogram array and allowing each thread to work on its portion and then adding all the portions at the end to form the complete, filled histogram.</w:t>
+      </w:r>
+    </w:p>
+    <w:p>
+      <w:pPr>
+        <w:pStyle w:val="Heading3"/>
+        <w:numPr>
+          <w:ilvl w:val="0"/>
+          <w:numId w:val="23"/>
+        </w:numPr>
+        <w:rPr>
+          <w:rFonts w:ascii="Times New Roman" w:hAnsi="Times New Roman" w:cs="Times New Roman"/>
+        </w:rPr>
+      </w:pPr>
+      <w:r>
+        <w:rPr>
+          <w:rFonts w:ascii="Times New Roman" w:hAnsi="Times New Roman" w:cs="Times New Roman"/>
+        </w:rPr>
+        <w:t>Mapping the Normalized CDF to the Output Image:</w:t>
+      </w:r>
+    </w:p>
+    <w:p>
+      <w:pPr>
+        <w:ind w:left="360"/>
+        <w:rPr>
+          <w:rFonts w:ascii="Times New Roman" w:hAnsi="Times New Roman" w:cs="Times New Roman"/>
+          <w:sz w:val="24"/>
+          <w:szCs w:val="24"/>
+        </w:rPr>
+      </w:pPr>
+      <w:r>
+        <w:rPr>
+          <w:rFonts w:ascii="Times New Roman" w:hAnsi="Times New Roman" w:cs="Times New Roman"/>
+          <w:b/>
+          <w:bCs/>
+          <w:sz w:val="24"/>
+          <w:szCs w:val="24"/>
+        </w:rPr>
+        <w:t>Reasoning:</w:t>
+      </w:r>
+      <w:r>
+        <w:rPr>
+          <w:rFonts w:ascii="Times New Roman" w:hAnsi="Times New Roman" w:cs="Times New Roman"/>
+          <w:sz w:val="24"/>
+          <w:szCs w:val="24"/>
+        </w:rPr>
+        <w:br/>
+        <w:t>Each pixel’s new value is computed independently, making it an ideal candidate for parallelization.</w:t>
+      </w:r>
+      <w:r>
+        <w:rPr>
+          <w:rFonts w:ascii="Times New Roman" w:hAnsi="Times New Roman" w:cs="Times New Roman"/>
+          <w:sz w:val="24"/>
+          <w:szCs w:val="24"/>
+        </w:rPr>
+        <w:t xml:space="preserve"> Since, nested loops are used here as well, therefore </w:t>
       </w:r>
       <w:r>
         <w:rPr>
@@ -1196,31 +1483,368 @@
           <w:iCs/>
           <w:sz w:val="24"/>
           <w:szCs w:val="24"/>
-          <w:lang w:val="en-PK"/>
-        </w:rPr>
-        <w:t>shared</w:t>
-      </w:r>
-      <w:r>
-        <w:rPr>
-          <w:rFonts w:ascii="Times New Roman" w:hAnsi="Times New Roman" w:cs="Times New Roman"/>
-          <w:sz w:val="24"/>
-          <w:szCs w:val="24"/>
-          <w:lang w:val="en-PK"/>
-        </w:rPr>
-        <w:t>’ scope, race conditions did not occur due to the divisions of loop iterations ensuring that same indexes of the array were not accessed by multiple threads.</w:t>
+        </w:rPr>
+        <w:t xml:space="preserve">for </w:t>
+      </w:r>
+      <w:r>
+        <w:rPr>
+          <w:rFonts w:ascii="Times New Roman" w:hAnsi="Times New Roman" w:cs="Times New Roman"/>
+          <w:sz w:val="24"/>
+          <w:szCs w:val="24"/>
+        </w:rPr>
+        <w:t xml:space="preserve">and </w:t>
+      </w:r>
+      <w:r>
+        <w:rPr>
+          <w:rFonts w:ascii="Times New Roman" w:hAnsi="Times New Roman" w:cs="Times New Roman"/>
+          <w:i/>
+          <w:iCs/>
+          <w:sz w:val="24"/>
+          <w:szCs w:val="24"/>
+        </w:rPr>
+        <w:t xml:space="preserve">collapse </w:t>
+      </w:r>
+      <w:r>
+        <w:rPr>
+          <w:rFonts w:ascii="Times New Roman" w:hAnsi="Times New Roman" w:cs="Times New Roman"/>
+          <w:sz w:val="24"/>
+          <w:szCs w:val="24"/>
+        </w:rPr>
+        <w:t>were used to parallelize the code block.</w:t>
       </w:r>
     </w:p>
     <w:p>
       <w:pPr>
+        <w:ind w:left="360"/>
+        <w:rPr>
+          <w:rFonts w:ascii="Times New Roman" w:hAnsi="Times New Roman" w:cs="Times New Roman"/>
+          <w:sz w:val="24"/>
+          <w:szCs w:val="24"/>
+        </w:rPr>
+      </w:pPr>
+      <w:r>
+        <w:rPr>
+          <w:rFonts w:ascii="Times New Roman" w:hAnsi="Times New Roman" w:cs="Times New Roman"/>
+          <w:b/>
+          <w:bCs/>
+          <w:sz w:val="24"/>
+          <w:szCs w:val="24"/>
+        </w:rPr>
+        <w:t>Code Snippet:</w:t>
+      </w:r>
+    </w:p>
+    <w:p>
+      <w:pPr>
+        <w:ind w:left="360"/>
+        <w:rPr>
+          <w:rFonts w:ascii="Times New Roman" w:hAnsi="Times New Roman" w:cs="Times New Roman"/>
+          <w:sz w:val="24"/>
+          <w:szCs w:val="24"/>
+        </w:rPr>
+      </w:pPr>
+      <w:r>
+        <w:rPr>
+          <w:rFonts w:ascii="Times New Roman" w:hAnsi="Times New Roman" w:cs="Times New Roman"/>
+          <w:sz w:val="24"/>
+          <w:szCs w:val="24"/>
+          <w:highlight w:val="yellow"/>
+        </w:rPr>
+        <w:t>#pragma omp parallel for collapse(2)</w:t>
+      </w:r>
+    </w:p>
+    <w:p>
+      <w:pPr>
+        <w:ind w:left="360"/>
+        <w:rPr>
+          <w:rFonts w:ascii="Times New Roman" w:hAnsi="Times New Roman" w:cs="Times New Roman"/>
+          <w:sz w:val="24"/>
+          <w:szCs w:val="24"/>
+        </w:rPr>
+      </w:pPr>
+      <w:r>
+        <w:rPr>
+          <w:rFonts w:ascii="Times New Roman" w:hAnsi="Times New Roman" w:cs="Times New Roman"/>
+          <w:sz w:val="24"/>
+          <w:szCs w:val="24"/>
+        </w:rPr>
+        <w:t>for (int i = 0; i &lt; height; i++) {</w:t>
+      </w:r>
+    </w:p>
+    <w:p>
+      <w:pPr>
+        <w:ind w:left="360"/>
+        <w:rPr>
+          <w:rFonts w:ascii="Times New Roman" w:hAnsi="Times New Roman" w:cs="Times New Roman"/>
+          <w:sz w:val="24"/>
+          <w:szCs w:val="24"/>
+        </w:rPr>
+      </w:pPr>
+      <w:r>
+        <w:rPr>
+          <w:rFonts w:ascii="Times New Roman" w:hAnsi="Times New Roman" w:cs="Times New Roman"/>
+          <w:sz w:val="24"/>
+          <w:szCs w:val="24"/>
+        </w:rPr>
+        <w:t xml:space="preserve">    for (int j = 0; j &lt; width; j++) {</w:t>
+      </w:r>
+    </w:p>
+    <w:p>
+      <w:pPr>
+        <w:ind w:left="360"/>
+        <w:rPr>
+          <w:rFonts w:ascii="Times New Roman" w:hAnsi="Times New Roman" w:cs="Times New Roman"/>
+          <w:sz w:val="24"/>
+          <w:szCs w:val="24"/>
+        </w:rPr>
+      </w:pPr>
+      <w:r>
+        <w:rPr>
+          <w:rFonts w:ascii="Times New Roman" w:hAnsi="Times New Roman" w:cs="Times New Roman"/>
+          <w:sz w:val="24"/>
+          <w:szCs w:val="24"/>
+        </w:rPr>
+        <w:t xml:space="preserve">        output_img[i][j] = cdf[ img[i][j] ];</w:t>
+      </w:r>
+    </w:p>
+    <w:p>
+      <w:pPr>
+        <w:ind w:left="360"/>
+        <w:rPr>
+          <w:rFonts w:ascii="Times New Roman" w:hAnsi="Times New Roman" w:cs="Times New Roman"/>
+          <w:sz w:val="24"/>
+          <w:szCs w:val="24"/>
+        </w:rPr>
+      </w:pPr>
+      <w:r>
+        <w:rPr>
+          <w:rFonts w:ascii="Times New Roman" w:hAnsi="Times New Roman" w:cs="Times New Roman"/>
+          <w:sz w:val="24"/>
+          <w:szCs w:val="24"/>
+        </w:rPr>
+        <w:t xml:space="preserve">    }</w:t>
+      </w:r>
+    </w:p>
+    <w:p>
+      <w:pPr>
+        <w:ind w:left="360"/>
+        <w:rPr>
+          <w:rFonts w:ascii="Times New Roman" w:hAnsi="Times New Roman" w:cs="Times New Roman"/>
+          <w:sz w:val="24"/>
+          <w:szCs w:val="24"/>
+        </w:rPr>
+      </w:pPr>
+      <w:r>
+        <w:rPr>
+          <w:rFonts w:ascii="Times New Roman" w:hAnsi="Times New Roman" w:cs="Times New Roman"/>
+          <w:sz w:val="24"/>
+          <w:szCs w:val="24"/>
+        </w:rPr>
+        <w:t>}</w:t>
+      </w:r>
+    </w:p>
+    <w:p>
+      <w:pPr>
+        <w:pStyle w:val="Heading2"/>
+      </w:pPr>
+      <w:r>
+        <w:t>Regions Kept Sequential</w:t>
+      </w:r>
+    </w:p>
+    <w:p>
+      <w:pPr>
+        <w:pStyle w:val="ListParagraph"/>
         <w:numPr>
           <w:ilvl w:val="0"/>
-          <w:numId w:val="10"/>
+          <w:numId w:val="24"/>
         </w:numPr>
         <w:rPr>
           <w:rFonts w:ascii="Times New Roman" w:hAnsi="Times New Roman" w:cs="Times New Roman"/>
           <w:sz w:val="24"/>
           <w:szCs w:val="24"/>
-          <w:lang w:val="en-PK"/>
+        </w:rPr>
+      </w:pPr>
+      <w:r>
+        <w:rPr>
+          <w:rStyle w:val="Heading3Char"/>
+          <w:rFonts w:ascii="Times New Roman" w:hAnsi="Times New Roman" w:cs="Times New Roman"/>
+        </w:rPr>
+        <w:t>C</w:t>
+      </w:r>
+      <w:r>
+        <w:rPr>
+          <w:rStyle w:val="Heading3Char"/>
+          <w:rFonts w:ascii="Times New Roman" w:hAnsi="Times New Roman" w:cs="Times New Roman"/>
+        </w:rPr>
+        <w:t>DF Calculation:</w:t>
+      </w:r>
+      <w:r>
+        <w:rPr>
+          <w:rStyle w:val="Heading3Char"/>
+          <w:rFonts w:ascii="Times New Roman" w:hAnsi="Times New Roman" w:cs="Times New Roman"/>
+        </w:rPr>
+        <w:br/>
+      </w:r>
+      <w:r>
+        <w:rPr>
+          <w:rFonts w:ascii="Times New Roman" w:hAnsi="Times New Roman" w:cs="Times New Roman"/>
+          <w:sz w:val="24"/>
+          <w:szCs w:val="24"/>
+        </w:rPr>
+        <w:t xml:space="preserve">The computation of the cumulative distribution is sequential by nature since each element depends on the previous one. </w:t>
+      </w:r>
+      <w:r>
+        <w:rPr>
+          <w:rFonts w:ascii="Times New Roman" w:hAnsi="Times New Roman" w:cs="Times New Roman"/>
+          <w:sz w:val="24"/>
+          <w:szCs w:val="24"/>
+        </w:rPr>
+        <w:t>If we had parallelized this portion, then we would have probably run into a segmentation fault or calculated wrong answers, if while computing the value of a certain cdf[i[, cdf[i-1] had not been computed yet. Moreover, g</w:t>
+      </w:r>
+      <w:r>
+        <w:rPr>
+          <w:rFonts w:ascii="Times New Roman" w:hAnsi="Times New Roman" w:cs="Times New Roman"/>
+          <w:sz w:val="24"/>
+          <w:szCs w:val="24"/>
+        </w:rPr>
+        <w:t>iven only 256 iterations, parallelization would not provide significant benefit and might even increase overhead.</w:t>
+      </w:r>
+    </w:p>
+    <w:p>
+      <w:pPr>
+        <w:pStyle w:val="ListParagraph"/>
+        <w:numPr>
+          <w:ilvl w:val="0"/>
+          <w:numId w:val="24"/>
+        </w:numPr>
+        <w:rPr>
+          <w:rFonts w:ascii="Times New Roman" w:hAnsi="Times New Roman" w:cs="Times New Roman"/>
+          <w:sz w:val="24"/>
+          <w:szCs w:val="24"/>
+        </w:rPr>
+      </w:pPr>
+      <w:r>
+        <w:rPr>
+          <w:rStyle w:val="Heading3Char"/>
+          <w:rFonts w:ascii="Times New Roman" w:hAnsi="Times New Roman" w:cs="Times New Roman"/>
+        </w:rPr>
+        <w:t>Image Generation and Output Printing:</w:t>
+      </w:r>
+      <w:r>
+        <w:rPr>
+          <w:rStyle w:val="Heading3Char"/>
+          <w:rFonts w:ascii="Times New Roman" w:hAnsi="Times New Roman" w:cs="Times New Roman"/>
+        </w:rPr>
+        <w:br/>
+      </w:r>
+      <w:r>
+        <w:rPr>
+          <w:rFonts w:ascii="Times New Roman" w:hAnsi="Times New Roman" w:cs="Times New Roman"/>
+          <w:sz w:val="24"/>
+          <w:szCs w:val="24"/>
+        </w:rPr>
+        <w:t>Generating the image (especially when using random numbers) and printing the result were kept sequential. For image generation, thread safety and reproducibility (by using a fixed seed) are more critical than performance, and printing must maintain a defined order</w:t>
+      </w:r>
+      <w:r>
+        <w:rPr>
+          <w:rFonts w:ascii="Times New Roman" w:hAnsi="Times New Roman" w:cs="Times New Roman"/>
+          <w:sz w:val="24"/>
+          <w:szCs w:val="24"/>
+        </w:rPr>
+        <w:t xml:space="preserve"> which would have been disrupted if the loop was parallelized as the order of printing would have depended on the different threads’ performance.</w:t>
+      </w:r>
+      <w:r>
+        <w:rPr>
+          <w:rFonts w:ascii="Times New Roman" w:hAnsi="Times New Roman" w:cs="Times New Roman"/>
+          <w:sz w:val="24"/>
+          <w:szCs w:val="24"/>
+        </w:rPr>
+        <w:t>.</w:t>
+      </w:r>
+    </w:p>
+    <w:p>
+      <w:pPr>
+        <w:pStyle w:val="Heading3"/>
+        <w:numPr>
+          <w:ilvl w:val="0"/>
+          <w:numId w:val="24"/>
+        </w:numPr>
+        <w:rPr>
+          <w:rFonts w:ascii="Times New Roman" w:hAnsi="Times New Roman" w:cs="Times New Roman"/>
+        </w:rPr>
+      </w:pPr>
+      <w:r>
+        <w:rPr>
+          <w:rFonts w:ascii="Times New Roman" w:hAnsi="Times New Roman" w:cs="Times New Roman"/>
+        </w:rPr>
+        <w:lastRenderedPageBreak/>
+        <w:t>Normalization of the CDF:</w:t>
+      </w:r>
+    </w:p>
+    <w:p>
+      <w:pPr>
+        <w:pStyle w:val="Heading3"/>
+        <w:ind w:left="720"/>
+        <w:rPr>
+          <w:rFonts w:ascii="Times New Roman" w:hAnsi="Times New Roman" w:cs="Times New Roman"/>
+        </w:rPr>
+      </w:pPr>
+      <w:r>
+        <w:rPr>
+          <w:rFonts w:ascii="Times New Roman" w:hAnsi="Times New Roman" w:cs="Times New Roman"/>
+          <w:color w:val="auto"/>
+          <w:sz w:val="24"/>
+          <w:szCs w:val="24"/>
+        </w:rPr>
+        <w:t>While the normalization of the CDF is a simple operation with only 256 iterations, it was also parallelized in the beginning. However, the benefit is negligible given the small iteration count. Thus, this portion was ultimately kept sequential in the final version to avoid parallel overhead.</w:t>
+      </w:r>
+    </w:p>
+    <w:p>
+      <w:pPr>
+        <w:pStyle w:val="Heading1"/>
+        <w:rPr>
+          <w:rFonts w:ascii="Times New Roman" w:hAnsi="Times New Roman" w:cs="Times New Roman"/>
+        </w:rPr>
+      </w:pPr>
+      <w:r>
+        <w:rPr>
+          <w:rFonts w:ascii="Times New Roman" w:hAnsi="Times New Roman" w:cs="Times New Roman"/>
+        </w:rPr>
+        <w:t xml:space="preserve">Task 3: </w:t>
+      </w:r>
+      <w:r>
+        <w:rPr>
+          <w:rFonts w:ascii="Times New Roman" w:hAnsi="Times New Roman" w:cs="Times New Roman"/>
+        </w:rPr>
+        <w:t>Results</w:t>
+      </w:r>
+    </w:p>
+    <w:p>
+      <w:pPr>
+        <w:rPr>
+          <w:rFonts w:ascii="Times New Roman" w:hAnsi="Times New Roman" w:cs="Times New Roman"/>
+          <w:sz w:val="24"/>
+          <w:szCs w:val="24"/>
+        </w:rPr>
+      </w:pPr>
+      <w:r>
+        <w:rPr>
+          <w:rFonts w:ascii="Times New Roman" w:hAnsi="Times New Roman" w:cs="Times New Roman"/>
+          <w:sz w:val="24"/>
+          <w:szCs w:val="24"/>
+        </w:rPr>
+        <w:t>Three versions of the code were compared based on their execution times:</w:t>
+      </w:r>
+    </w:p>
+    <w:p>
+      <w:pPr>
+        <w:numPr>
+          <w:ilvl w:val="0"/>
+          <w:numId w:val="20"/>
+        </w:numPr>
+        <w:rPr>
+          <w:rFonts w:ascii="Times New Roman" w:hAnsi="Times New Roman" w:cs="Times New Roman"/>
+          <w:sz w:val="24"/>
+          <w:szCs w:val="24"/>
         </w:rPr>
       </w:pPr>
       <w:r>
@@ -1230,180 +1854,173 @@
           <w:bCs/>
           <w:sz w:val="24"/>
           <w:szCs w:val="24"/>
-          <w:lang w:val="en-PK"/>
-        </w:rPr>
-        <w:t>CDF Calculation</w:t>
-      </w:r>
-      <w:r>
-        <w:rPr>
-          <w:rFonts w:ascii="Times New Roman" w:hAnsi="Times New Roman" w:cs="Times New Roman"/>
-          <w:sz w:val="24"/>
-          <w:szCs w:val="24"/>
-          <w:lang w:val="en-PK"/>
-        </w:rPr>
-        <w:t xml:space="preserve">: The cumulative distribution function calculation was kept sequential due to its inherent dependency. Each </w:t>
-      </w:r>
-      <w:proofErr w:type="spellStart"/>
-      <w:r>
-        <w:rPr>
-          <w:rFonts w:ascii="Times New Roman" w:hAnsi="Times New Roman" w:cs="Times New Roman"/>
-          <w:sz w:val="24"/>
-          <w:szCs w:val="24"/>
-          <w:lang w:val="en-PK"/>
-        </w:rPr>
-        <w:t>cdf</w:t>
-      </w:r>
-      <w:proofErr w:type="spellEnd"/>
-      <w:r>
-        <w:rPr>
-          <w:rFonts w:ascii="Times New Roman" w:hAnsi="Times New Roman" w:cs="Times New Roman"/>
-          <w:sz w:val="24"/>
-          <w:szCs w:val="24"/>
-          <w:lang w:val="en-PK"/>
-        </w:rPr>
-        <w:t>[</w:t>
-      </w:r>
-      <w:proofErr w:type="spellStart"/>
-      <w:r>
-        <w:rPr>
-          <w:rFonts w:ascii="Times New Roman" w:hAnsi="Times New Roman" w:cs="Times New Roman"/>
-          <w:sz w:val="24"/>
-          <w:szCs w:val="24"/>
-          <w:lang w:val="en-PK"/>
-        </w:rPr>
-        <w:t>i</w:t>
-      </w:r>
-      <w:proofErr w:type="spellEnd"/>
-      <w:r>
-        <w:rPr>
-          <w:rFonts w:ascii="Times New Roman" w:hAnsi="Times New Roman" w:cs="Times New Roman"/>
-          <w:sz w:val="24"/>
-          <w:szCs w:val="24"/>
-          <w:lang w:val="en-PK"/>
-        </w:rPr>
-        <w:t xml:space="preserve">] depends on the previous </w:t>
-      </w:r>
-      <w:proofErr w:type="spellStart"/>
-      <w:r>
-        <w:rPr>
-          <w:rFonts w:ascii="Times New Roman" w:hAnsi="Times New Roman" w:cs="Times New Roman"/>
-          <w:sz w:val="24"/>
-          <w:szCs w:val="24"/>
-          <w:lang w:val="en-PK"/>
-        </w:rPr>
-        <w:t>cdf</w:t>
-      </w:r>
-      <w:proofErr w:type="spellEnd"/>
-      <w:r>
-        <w:rPr>
-          <w:rFonts w:ascii="Times New Roman" w:hAnsi="Times New Roman" w:cs="Times New Roman"/>
-          <w:sz w:val="24"/>
-          <w:szCs w:val="24"/>
-          <w:lang w:val="en-PK"/>
-        </w:rPr>
-        <w:t>[i-1], which makes it challenging to parallelize directly. However, the computational intensity was minimal compared to the histogram calculation, so this did not significantly impact performance.</w:t>
-      </w:r>
-      <w:r>
-        <w:rPr>
-          <w:rFonts w:ascii="Times New Roman" w:hAnsi="Times New Roman" w:cs="Times New Roman"/>
-          <w:sz w:val="24"/>
-          <w:szCs w:val="24"/>
-          <w:lang w:val="en-PK"/>
-        </w:rPr>
-        <w:t xml:space="preserve"> </w:t>
+        </w:rPr>
+        <w:t>Sequential Code:</w:t>
+      </w:r>
+      <w:r>
+        <w:rPr>
+          <w:rFonts w:ascii="Times New Roman" w:hAnsi="Times New Roman" w:cs="Times New Roman"/>
+          <w:sz w:val="24"/>
+          <w:szCs w:val="24"/>
+        </w:rPr>
+        <w:br/>
+        <w:t>Processes each pixel one at a time. For large images (e.g., 1</w:t>
+      </w:r>
+      <w:r>
+        <w:rPr>
+          <w:rFonts w:ascii="Times New Roman" w:hAnsi="Times New Roman" w:cs="Times New Roman"/>
+          <w:sz w:val="24"/>
+          <w:szCs w:val="24"/>
+        </w:rPr>
+        <w:t>7</w:t>
+      </w:r>
+      <w:r>
+        <w:rPr>
+          <w:rFonts w:ascii="Times New Roman" w:hAnsi="Times New Roman" w:cs="Times New Roman"/>
+          <w:sz w:val="24"/>
+          <w:szCs w:val="24"/>
+        </w:rPr>
+        <w:t>000×1</w:t>
+      </w:r>
+      <w:r>
+        <w:rPr>
+          <w:rFonts w:ascii="Times New Roman" w:hAnsi="Times New Roman" w:cs="Times New Roman"/>
+          <w:sz w:val="24"/>
+          <w:szCs w:val="24"/>
+        </w:rPr>
+        <w:t>7</w:t>
+      </w:r>
+      <w:r>
+        <w:rPr>
+          <w:rFonts w:ascii="Times New Roman" w:hAnsi="Times New Roman" w:cs="Times New Roman"/>
+          <w:sz w:val="24"/>
+          <w:szCs w:val="24"/>
+        </w:rPr>
+        <w:t xml:space="preserve">000 pixels), this version had an </w:t>
+      </w:r>
+      <w:r>
+        <w:rPr>
+          <w:rFonts w:ascii="Times New Roman" w:hAnsi="Times New Roman" w:cs="Times New Roman"/>
+          <w:sz w:val="24"/>
+          <w:szCs w:val="24"/>
+        </w:rPr>
+        <w:t xml:space="preserve">average </w:t>
+      </w:r>
+      <w:r>
+        <w:rPr>
+          <w:rFonts w:ascii="Times New Roman" w:hAnsi="Times New Roman" w:cs="Times New Roman"/>
+          <w:sz w:val="24"/>
+          <w:szCs w:val="24"/>
+        </w:rPr>
+        <w:t xml:space="preserve">execution time </w:t>
+      </w:r>
+      <w:r>
+        <w:rPr>
+          <w:rFonts w:ascii="Times New Roman" w:hAnsi="Times New Roman" w:cs="Times New Roman"/>
+          <w:sz w:val="24"/>
+          <w:szCs w:val="24"/>
+        </w:rPr>
+        <w:t xml:space="preserve">of </w:t>
+      </w:r>
+      <w:r>
+        <w:rPr>
+          <w:rFonts w:ascii="Times New Roman" w:hAnsi="Times New Roman" w:cs="Times New Roman"/>
+          <w:sz w:val="24"/>
+          <w:szCs w:val="24"/>
+        </w:rPr>
+        <w:t>3.9545254</w:t>
+      </w:r>
+      <w:r>
+        <w:rPr>
+          <w:rFonts w:ascii="Times New Roman" w:hAnsi="Times New Roman" w:cs="Times New Roman"/>
+          <w:sz w:val="24"/>
+          <w:szCs w:val="24"/>
+        </w:rPr>
+        <w:t xml:space="preserve"> seconds</w:t>
+      </w:r>
+      <w:r>
+        <w:rPr>
+          <w:rFonts w:ascii="Times New Roman" w:hAnsi="Times New Roman" w:cs="Times New Roman"/>
+          <w:sz w:val="24"/>
+          <w:szCs w:val="24"/>
+        </w:rPr>
+        <w:t>.</w:t>
       </w:r>
     </w:p>
     <w:p>
       <w:pPr>
-        <w:ind w:left="720"/>
-        <w:rPr>
-          <w:rFonts w:ascii="Times New Roman" w:hAnsi="Times New Roman" w:cs="Times New Roman"/>
-          <w:sz w:val="24"/>
-          <w:szCs w:val="24"/>
-          <w:lang w:val="en-PK"/>
-        </w:rPr>
-      </w:pPr>
-      <w:r>
-        <w:rPr>
-          <w:rFonts w:ascii="Times New Roman" w:hAnsi="Times New Roman" w:cs="Times New Roman"/>
-          <w:sz w:val="24"/>
-          <w:szCs w:val="24"/>
-          <w:lang w:val="en-PK"/>
-        </w:rPr>
-        <w:t xml:space="preserve">I had initially parallelized this portion of the code by passing </w:t>
-      </w:r>
-      <w:proofErr w:type="spellStart"/>
-      <w:r>
-        <w:rPr>
-          <w:rFonts w:ascii="Times New Roman" w:hAnsi="Times New Roman" w:cs="Times New Roman"/>
-          <w:sz w:val="24"/>
-          <w:szCs w:val="24"/>
-          <w:lang w:val="en-PK"/>
-        </w:rPr>
-        <w:t>cdf</w:t>
-      </w:r>
-      <w:proofErr w:type="spellEnd"/>
-      <w:r>
-        <w:rPr>
-          <w:rFonts w:ascii="Times New Roman" w:hAnsi="Times New Roman" w:cs="Times New Roman"/>
-          <w:sz w:val="24"/>
-          <w:szCs w:val="24"/>
-          <w:lang w:val="en-PK"/>
-        </w:rPr>
-        <w:t xml:space="preserve"> as a shared resource, and then resolving the race condition through the use of the ‘</w:t>
-      </w:r>
-      <w:r>
-        <w:rPr>
-          <w:rFonts w:ascii="Times New Roman" w:hAnsi="Times New Roman" w:cs="Times New Roman"/>
-          <w:i/>
-          <w:iCs/>
-          <w:sz w:val="24"/>
-          <w:szCs w:val="24"/>
-          <w:lang w:val="en-PK"/>
-        </w:rPr>
-        <w:t>critical’</w:t>
-      </w:r>
-      <w:r>
-        <w:rPr>
-          <w:rFonts w:ascii="Times New Roman" w:hAnsi="Times New Roman" w:cs="Times New Roman"/>
-          <w:sz w:val="24"/>
-          <w:szCs w:val="24"/>
-          <w:lang w:val="en-PK"/>
-        </w:rPr>
-        <w:t xml:space="preserve"> directive, but it turned out that the overhead of using </w:t>
-      </w:r>
-      <w:r>
-        <w:rPr>
-          <w:rFonts w:ascii="Times New Roman" w:hAnsi="Times New Roman" w:cs="Times New Roman"/>
-          <w:i/>
-          <w:iCs/>
-          <w:sz w:val="24"/>
-          <w:szCs w:val="24"/>
-          <w:lang w:val="en-PK"/>
-        </w:rPr>
-        <w:t xml:space="preserve">critical </w:t>
-      </w:r>
-      <w:r>
-        <w:rPr>
-          <w:rFonts w:ascii="Times New Roman" w:hAnsi="Times New Roman" w:cs="Times New Roman"/>
-          <w:sz w:val="24"/>
-          <w:szCs w:val="24"/>
-          <w:lang w:val="en-PK"/>
-        </w:rPr>
-        <w:t>was higher than the efficiency achieved by parallelizing the loop, resulting in a higher execution time for that part than what was when it was executed sequentially. Therefore, this part of the code was not parallelized.</w:t>
+        <w:numPr>
+          <w:ilvl w:val="0"/>
+          <w:numId w:val="20"/>
+        </w:numPr>
+        <w:rPr>
+          <w:rFonts w:ascii="Times New Roman" w:hAnsi="Times New Roman" w:cs="Times New Roman"/>
+          <w:sz w:val="24"/>
+          <w:szCs w:val="24"/>
+        </w:rPr>
+      </w:pPr>
+      <w:r>
+        <w:rPr>
+          <w:rFonts w:ascii="Times New Roman" w:hAnsi="Times New Roman" w:cs="Times New Roman"/>
+          <w:b/>
+          <w:bCs/>
+          <w:sz w:val="24"/>
+          <w:szCs w:val="24"/>
+        </w:rPr>
+        <w:t>Parallel Code with Static Scheduling:</w:t>
+      </w:r>
+      <w:r>
+        <w:rPr>
+          <w:rFonts w:ascii="Times New Roman" w:hAnsi="Times New Roman" w:cs="Times New Roman"/>
+          <w:sz w:val="24"/>
+          <w:szCs w:val="24"/>
+        </w:rPr>
+        <w:br/>
+        <w:t>Using OpenMP’s static scheduling, which divides the loop iterations evenly among the threads, resulted in a significant speedup. The static version</w:t>
+      </w:r>
+      <w:r>
+        <w:rPr>
+          <w:rFonts w:ascii="Times New Roman" w:hAnsi="Times New Roman" w:cs="Times New Roman"/>
+          <w:sz w:val="24"/>
+          <w:szCs w:val="24"/>
+        </w:rPr>
+        <w:t>’s execution time</w:t>
+      </w:r>
+      <w:r>
+        <w:rPr>
+          <w:rFonts w:ascii="Times New Roman" w:hAnsi="Times New Roman" w:cs="Times New Roman"/>
+          <w:sz w:val="24"/>
+          <w:szCs w:val="24"/>
+        </w:rPr>
+        <w:t xml:space="preserve"> averaged about </w:t>
+      </w:r>
+      <w:r>
+        <w:rPr>
+          <w:rFonts w:ascii="Times New Roman" w:hAnsi="Times New Roman" w:cs="Times New Roman"/>
+          <w:sz w:val="24"/>
+          <w:szCs w:val="24"/>
+        </w:rPr>
+        <w:t>0.6712101 seconds</w:t>
+      </w:r>
+      <w:r>
+        <w:rPr>
+          <w:rFonts w:ascii="Times New Roman" w:hAnsi="Times New Roman" w:cs="Times New Roman"/>
+          <w:sz w:val="24"/>
+          <w:szCs w:val="24"/>
+        </w:rPr>
+        <w:t>.</w:t>
       </w:r>
     </w:p>
     <w:p>
       <w:pPr>
         <w:numPr>
           <w:ilvl w:val="0"/>
-          <w:numId w:val="10"/>
+          <w:numId w:val="20"/>
         </w:numPr>
         <w:rPr>
           <w:rFonts w:ascii="Times New Roman" w:hAnsi="Times New Roman" w:cs="Times New Roman"/>
           <w:sz w:val="24"/>
           <w:szCs w:val="24"/>
-          <w:lang w:val="en-PK"/>
         </w:rPr>
       </w:pPr>
       <w:r>
@@ -1413,348 +2030,42 @@
           <w:bCs/>
           <w:sz w:val="24"/>
           <w:szCs w:val="24"/>
-          <w:lang w:val="en-PK"/>
-        </w:rPr>
-        <w:lastRenderedPageBreak/>
-        <w:t>Normalization and Mapping</w:t>
-      </w:r>
-      <w:r>
-        <w:rPr>
-          <w:rFonts w:ascii="Times New Roman" w:hAnsi="Times New Roman" w:cs="Times New Roman"/>
-          <w:sz w:val="24"/>
-          <w:szCs w:val="24"/>
-          <w:lang w:val="en-PK"/>
-        </w:rPr>
-        <w:t>: The normalization of the CDF values and the mapping of these values to the output image was parallelized</w:t>
-      </w:r>
-      <w:r>
-        <w:rPr>
-          <w:rFonts w:ascii="Times New Roman" w:hAnsi="Times New Roman" w:cs="Times New Roman"/>
-          <w:sz w:val="24"/>
-          <w:szCs w:val="24"/>
-          <w:lang w:val="en-PK"/>
-        </w:rPr>
-        <w:t xml:space="preserve"> through the use of the </w:t>
-      </w:r>
-      <w:r>
-        <w:rPr>
-          <w:rFonts w:ascii="Times New Roman" w:hAnsi="Times New Roman" w:cs="Times New Roman"/>
-          <w:i/>
-          <w:iCs/>
-          <w:sz w:val="24"/>
-          <w:szCs w:val="24"/>
-          <w:lang w:val="en-PK"/>
-        </w:rPr>
-        <w:t xml:space="preserve">parallel </w:t>
-      </w:r>
-      <w:r>
-        <w:rPr>
-          <w:rFonts w:ascii="Times New Roman" w:hAnsi="Times New Roman" w:cs="Times New Roman"/>
-          <w:sz w:val="24"/>
-          <w:szCs w:val="24"/>
-          <w:lang w:val="en-PK"/>
-        </w:rPr>
-        <w:t xml:space="preserve">and </w:t>
-      </w:r>
-      <w:proofErr w:type="gramStart"/>
-      <w:r>
-        <w:rPr>
-          <w:rFonts w:ascii="Times New Roman" w:hAnsi="Times New Roman" w:cs="Times New Roman"/>
-          <w:sz w:val="24"/>
-          <w:szCs w:val="24"/>
-          <w:lang w:val="en-PK"/>
-        </w:rPr>
-        <w:t xml:space="preserve">the </w:t>
-      </w:r>
-      <w:r>
-        <w:rPr>
-          <w:rFonts w:ascii="Times New Roman" w:hAnsi="Times New Roman" w:cs="Times New Roman"/>
-          <w:i/>
-          <w:iCs/>
-          <w:sz w:val="24"/>
-          <w:szCs w:val="24"/>
-          <w:lang w:val="en-PK"/>
-        </w:rPr>
-        <w:t>for</w:t>
-      </w:r>
-      <w:proofErr w:type="gramEnd"/>
-      <w:r>
-        <w:rPr>
-          <w:rFonts w:ascii="Times New Roman" w:hAnsi="Times New Roman" w:cs="Times New Roman"/>
-          <w:i/>
-          <w:iCs/>
-          <w:sz w:val="24"/>
-          <w:szCs w:val="24"/>
-          <w:lang w:val="en-PK"/>
-        </w:rPr>
-        <w:t xml:space="preserve"> </w:t>
-      </w:r>
-      <w:r>
-        <w:rPr>
-          <w:rFonts w:ascii="Times New Roman" w:hAnsi="Times New Roman" w:cs="Times New Roman"/>
-          <w:sz w:val="24"/>
-          <w:szCs w:val="24"/>
-          <w:lang w:val="en-PK"/>
-        </w:rPr>
-        <w:t>directives</w:t>
-      </w:r>
-      <w:r>
-        <w:rPr>
-          <w:rFonts w:ascii="Times New Roman" w:hAnsi="Times New Roman" w:cs="Times New Roman"/>
-          <w:sz w:val="24"/>
-          <w:szCs w:val="24"/>
-          <w:lang w:val="en-PK"/>
-        </w:rPr>
-        <w:t>. The</w:t>
-      </w:r>
-      <w:r>
-        <w:rPr>
-          <w:rFonts w:ascii="Times New Roman" w:hAnsi="Times New Roman" w:cs="Times New Roman"/>
-          <w:i/>
-          <w:iCs/>
-          <w:sz w:val="24"/>
-          <w:szCs w:val="24"/>
-          <w:lang w:val="en-PK"/>
-        </w:rPr>
-        <w:t xml:space="preserve"> </w:t>
-      </w:r>
-      <w:proofErr w:type="gramStart"/>
-      <w:r>
-        <w:rPr>
-          <w:rFonts w:ascii="Times New Roman" w:hAnsi="Times New Roman" w:cs="Times New Roman"/>
-          <w:i/>
-          <w:iCs/>
-          <w:sz w:val="24"/>
-          <w:szCs w:val="24"/>
-          <w:lang w:val="en-PK"/>
-        </w:rPr>
-        <w:t>collapse(</w:t>
-      </w:r>
-      <w:proofErr w:type="gramEnd"/>
-      <w:r>
-        <w:rPr>
-          <w:rFonts w:ascii="Times New Roman" w:hAnsi="Times New Roman" w:cs="Times New Roman"/>
-          <w:i/>
-          <w:iCs/>
-          <w:sz w:val="24"/>
-          <w:szCs w:val="24"/>
-          <w:lang w:val="en-PK"/>
-        </w:rPr>
-        <w:t>2)</w:t>
-      </w:r>
-      <w:r>
-        <w:rPr>
-          <w:rFonts w:ascii="Times New Roman" w:hAnsi="Times New Roman" w:cs="Times New Roman"/>
-          <w:sz w:val="24"/>
-          <w:szCs w:val="24"/>
-          <w:lang w:val="en-PK"/>
-        </w:rPr>
-        <w:t xml:space="preserve"> directive was used to combine the two nested loops into a single parallelized loop, further optimizing performance.</w:t>
+        </w:rPr>
+        <w:t>Parallel Code with Dynamic Scheduling:</w:t>
+      </w:r>
+      <w:r>
+        <w:rPr>
+          <w:rFonts w:ascii="Times New Roman" w:hAnsi="Times New Roman" w:cs="Times New Roman"/>
+          <w:sz w:val="24"/>
+          <w:szCs w:val="24"/>
+        </w:rPr>
+        <w:br/>
+        <w:t>In contrast, dynamic scheduling—which assigns loop iterations on-the-fly—introduced excessive overhead due to the large number of iterations and uniform workload</w:t>
+      </w:r>
+      <w:r>
+        <w:rPr>
+          <w:rFonts w:ascii="Times New Roman" w:hAnsi="Times New Roman" w:cs="Times New Roman"/>
+          <w:sz w:val="24"/>
+          <w:szCs w:val="24"/>
+        </w:rPr>
+        <w:t xml:space="preserve"> (which dynamic scheduling is not suitable for)</w:t>
+      </w:r>
+      <w:r>
+        <w:rPr>
+          <w:rFonts w:ascii="Times New Roman" w:hAnsi="Times New Roman" w:cs="Times New Roman"/>
+          <w:sz w:val="24"/>
+          <w:szCs w:val="24"/>
+        </w:rPr>
+        <w:t>. The dynamic version averaged around 10.46 seconds, which is considerably slower than both the sequential and static scheduling versions.</w:t>
       </w:r>
     </w:p>
     <w:p>
       <w:pPr>
-        <w:numPr>
-          <w:ilvl w:val="0"/>
-          <w:numId w:val="10"/>
-        </w:numPr>
-        <w:rPr>
-          <w:rFonts w:ascii="Times New Roman" w:hAnsi="Times New Roman" w:cs="Times New Roman"/>
-          <w:sz w:val="24"/>
-          <w:szCs w:val="24"/>
-          <w:lang w:val="en-PK"/>
-        </w:rPr>
-      </w:pPr>
-      <w:r>
-        <w:rPr>
-          <w:rFonts w:ascii="Times New Roman" w:hAnsi="Times New Roman" w:cs="Times New Roman"/>
-          <w:b/>
-          <w:bCs/>
-          <w:sz w:val="24"/>
-          <w:szCs w:val="24"/>
-          <w:lang w:val="en-PK"/>
-        </w:rPr>
-        <w:t>Printing the Original and Equalized Image</w:t>
-      </w:r>
-      <w:r>
-        <w:rPr>
-          <w:rFonts w:ascii="Times New Roman" w:hAnsi="Times New Roman" w:cs="Times New Roman"/>
-          <w:sz w:val="24"/>
-          <w:szCs w:val="24"/>
-          <w:lang w:val="en-PK"/>
-        </w:rPr>
-        <w:t>:</w:t>
-      </w:r>
-      <w:r>
-        <w:rPr>
-          <w:rFonts w:ascii="Times New Roman" w:hAnsi="Times New Roman" w:cs="Times New Roman"/>
-          <w:sz w:val="24"/>
-          <w:szCs w:val="24"/>
-          <w:lang w:val="en-PK"/>
-        </w:rPr>
-        <w:t xml:space="preserve"> The original and equalized image was printed using nested loops as well, but implementing parallelism would have altered the order in which the pixel values should have been printed, therefore, the loops were executed sequentially.</w:t>
-      </w:r>
-    </w:p>
-    <w:p>
-      <w:pPr>
-        <w:pStyle w:val="Heading2"/>
-      </w:pPr>
-      <w:r>
-        <w:t>Scheduling Strategies</w:t>
-      </w:r>
-    </w:p>
-    <w:p>
-      <w:pPr>
-        <w:rPr>
-          <w:rFonts w:ascii="Times New Roman" w:hAnsi="Times New Roman" w:cs="Times New Roman"/>
-          <w:sz w:val="24"/>
-          <w:szCs w:val="24"/>
-          <w:lang w:val="en-PK"/>
-        </w:rPr>
-      </w:pPr>
-      <w:r>
-        <w:rPr>
-          <w:rFonts w:ascii="Times New Roman" w:hAnsi="Times New Roman" w:cs="Times New Roman"/>
-          <w:sz w:val="24"/>
-          <w:szCs w:val="24"/>
-          <w:lang w:val="en-PK"/>
-        </w:rPr>
-        <w:t>Two different loop scheduling strategies were implemented to compare performance:</w:t>
-      </w:r>
-    </w:p>
-    <w:p>
-      <w:pPr>
-        <w:numPr>
-          <w:ilvl w:val="0"/>
-          <w:numId w:val="11"/>
-        </w:numPr>
-        <w:rPr>
-          <w:rFonts w:ascii="Times New Roman" w:hAnsi="Times New Roman" w:cs="Times New Roman"/>
-          <w:sz w:val="24"/>
-          <w:szCs w:val="24"/>
-          <w:lang w:val="en-PK"/>
-        </w:rPr>
-      </w:pPr>
-      <w:r>
-        <w:rPr>
-          <w:rFonts w:ascii="Times New Roman" w:hAnsi="Times New Roman" w:cs="Times New Roman"/>
-          <w:b/>
-          <w:bCs/>
-          <w:sz w:val="24"/>
-          <w:szCs w:val="24"/>
-          <w:lang w:val="en-PK"/>
-        </w:rPr>
-        <w:t>Static Scheduling</w:t>
-      </w:r>
-      <w:r>
-        <w:rPr>
-          <w:rFonts w:ascii="Times New Roman" w:hAnsi="Times New Roman" w:cs="Times New Roman"/>
-          <w:sz w:val="24"/>
-          <w:szCs w:val="24"/>
-          <w:lang w:val="en-PK"/>
-        </w:rPr>
-        <w:t>: Each thread is assigned an equal chunk of iterations at the start of the execution. This approach is best suited for problems where the work is evenly distributed.</w:t>
-      </w:r>
-    </w:p>
-    <w:p>
-      <w:pPr>
-        <w:numPr>
-          <w:ilvl w:val="0"/>
-          <w:numId w:val="11"/>
-        </w:numPr>
-        <w:rPr>
-          <w:rFonts w:ascii="Times New Roman" w:hAnsi="Times New Roman" w:cs="Times New Roman"/>
-          <w:sz w:val="24"/>
-          <w:szCs w:val="24"/>
-          <w:lang w:val="en-PK"/>
-        </w:rPr>
-      </w:pPr>
-      <w:r>
-        <w:rPr>
-          <w:rFonts w:ascii="Times New Roman" w:hAnsi="Times New Roman" w:cs="Times New Roman"/>
-          <w:b/>
-          <w:bCs/>
-          <w:sz w:val="24"/>
-          <w:szCs w:val="24"/>
-          <w:lang w:val="en-PK"/>
-        </w:rPr>
-        <w:t>Dynamic Scheduling</w:t>
-      </w:r>
-      <w:r>
-        <w:rPr>
-          <w:rFonts w:ascii="Times New Roman" w:hAnsi="Times New Roman" w:cs="Times New Roman"/>
-          <w:sz w:val="24"/>
-          <w:szCs w:val="24"/>
-          <w:lang w:val="en-PK"/>
-        </w:rPr>
-        <w:t>: The iterations are dynamically assigned to threads as they finish processing their current tasks. This scheduling strategy can be beneficial if the iterations are unevenly distributed or if some threads finish their work faster than others.</w:t>
-      </w:r>
-    </w:p>
-    <w:p>
-      <w:pPr>
-        <w:rPr>
-          <w:rFonts w:ascii="Times New Roman" w:hAnsi="Times New Roman" w:cs="Times New Roman"/>
-          <w:sz w:val="24"/>
-          <w:szCs w:val="24"/>
-          <w:lang w:val="en-PK"/>
-        </w:rPr>
-      </w:pPr>
-      <w:r>
-        <w:rPr>
-          <w:rFonts w:ascii="Times New Roman" w:hAnsi="Times New Roman" w:cs="Times New Roman"/>
-          <w:sz w:val="24"/>
-          <w:szCs w:val="24"/>
-          <w:lang w:val="en-PK"/>
-        </w:rPr>
-        <w:t xml:space="preserve">The execution time for both scheduling strategies was recorded across different numbers of threads and compared. For </w:t>
-      </w:r>
-      <w:proofErr w:type="gramStart"/>
-      <w:r>
-        <w:rPr>
-          <w:rFonts w:ascii="Times New Roman" w:hAnsi="Times New Roman" w:cs="Times New Roman"/>
-          <w:sz w:val="24"/>
-          <w:szCs w:val="24"/>
-          <w:lang w:val="en-PK"/>
-        </w:rPr>
-        <w:t>most</w:t>
-      </w:r>
-      <w:proofErr w:type="gramEnd"/>
-      <w:r>
-        <w:rPr>
-          <w:rFonts w:ascii="Times New Roman" w:hAnsi="Times New Roman" w:cs="Times New Roman"/>
-          <w:sz w:val="24"/>
-          <w:szCs w:val="24"/>
-          <w:lang w:val="en-PK"/>
-        </w:rPr>
-        <w:t xml:space="preserve"> number of threads, static scheduling took more time due to </w:t>
-      </w:r>
-      <w:r>
-        <w:rPr>
-          <w:rFonts w:ascii="Times New Roman" w:hAnsi="Times New Roman" w:cs="Times New Roman"/>
-          <w:sz w:val="24"/>
-          <w:szCs w:val="24"/>
-          <w:lang w:val="en-PK"/>
-        </w:rPr>
-        <w:t>imbalanced workloads across threads</w:t>
-      </w:r>
-      <w:r>
-        <w:rPr>
-          <w:rFonts w:ascii="Times New Roman" w:hAnsi="Times New Roman" w:cs="Times New Roman"/>
-          <w:sz w:val="24"/>
-          <w:szCs w:val="24"/>
-          <w:lang w:val="en-PK"/>
-        </w:rPr>
-        <w:t>, except in one instance, leading to inconclusive results and no discernible pattern being discovered.</w:t>
-      </w:r>
-    </w:p>
-    <w:p>
-      <w:pPr>
-        <w:jc w:val="center"/>
-        <w:rPr>
-          <w:rFonts w:ascii="Times New Roman" w:hAnsi="Times New Roman" w:cs="Times New Roman"/>
-          <w:sz w:val="24"/>
-          <w:szCs w:val="24"/>
-          <w:lang w:val="en-PK"/>
+        <w:ind w:left="720"/>
+        <w:rPr>
+          <w:rFonts w:ascii="Times New Roman" w:hAnsi="Times New Roman" w:cs="Times New Roman"/>
+          <w:sz w:val="24"/>
+          <w:szCs w:val="24"/>
         </w:rPr>
       </w:pPr>
       <w:r>
@@ -1762,10 +2073,10 @@
           <w:noProof/>
         </w:rPr>
         <w:drawing>
-          <wp:inline distT="0" distB="0" distL="0" distR="0" wp14:anchorId="039B9F94" wp14:editId="0445B375">
-            <wp:extent cx="4581525" cy="2752725"/>
-            <wp:effectExtent l="0" t="0" r="9525" b="9525"/>
-            <wp:docPr id="1708684268" name="Graphic 1"/>
+          <wp:inline distT="0" distB="0" distL="0" distR="0" wp14:anchorId="644A72F6" wp14:editId="172924CE">
+            <wp:extent cx="5505450" cy="2752725"/>
+            <wp:effectExtent l="0" t="0" r="0" b="9525"/>
+            <wp:docPr id="233288451" name="Graphic 1"/>
             <wp:cNvGraphicFramePr>
               <a:graphicFrameLocks xmlns:a="http://schemas.openxmlformats.org/drawingml/2006/main" noChangeAspect="1"/>
             </wp:cNvGraphicFramePr>
@@ -1773,7 +2084,7 @@
               <a:graphicData uri="http://schemas.openxmlformats.org/drawingml/2006/picture">
                 <pic:pic xmlns:pic="http://schemas.openxmlformats.org/drawingml/2006/picture">
                   <pic:nvPicPr>
-                    <pic:cNvPr id="1708684268" name=""/>
+                    <pic:cNvPr id="233288451" name=""/>
                     <pic:cNvPicPr/>
                   </pic:nvPicPr>
                   <pic:blipFill>
@@ -1781,229 +2092,6 @@
                       <a:extLst>
                         <a:ext uri="{96DAC541-7B7A-43D3-8B79-37D633B846F1}">
                           <asvg:svgBlip xmlns:asvg="http://schemas.microsoft.com/office/drawing/2016/SVG/main" r:embed="rId7"/>
-                        </a:ext>
-                      </a:extLst>
-                    </a:blip>
-                    <a:stretch>
-                      <a:fillRect/>
-                    </a:stretch>
-                  </pic:blipFill>
-                  <pic:spPr>
-                    <a:xfrm>
-                      <a:off x="0" y="0"/>
-                      <a:ext cx="4581525" cy="2752725"/>
-                    </a:xfrm>
-                    <a:prstGeom prst="rect">
-                      <a:avLst/>
-                    </a:prstGeom>
-                  </pic:spPr>
-                </pic:pic>
-              </a:graphicData>
-            </a:graphic>
-          </wp:inline>
-        </w:drawing>
-      </w:r>
-    </w:p>
-    <w:p>
-      <w:pPr>
-        <w:pStyle w:val="Heading2"/>
-      </w:pPr>
-      <w:r>
-        <w:t>Challenges Faced</w:t>
-      </w:r>
-    </w:p>
-    <w:p>
-      <w:pPr>
-        <w:rPr>
-          <w:rFonts w:ascii="Times New Roman" w:hAnsi="Times New Roman" w:cs="Times New Roman"/>
-          <w:sz w:val="24"/>
-          <w:szCs w:val="24"/>
-          <w:lang w:val="en-PK"/>
-        </w:rPr>
-      </w:pPr>
-      <w:r>
-        <w:rPr>
-          <w:rFonts w:ascii="Times New Roman" w:hAnsi="Times New Roman" w:cs="Times New Roman"/>
-          <w:sz w:val="24"/>
-          <w:szCs w:val="24"/>
-          <w:lang w:val="en-PK"/>
-        </w:rPr>
-        <w:t>The primary challenge was ensuring that the parallel execution time was faster than the sequential version, especially for a smaller image. In many cases, parallelization resulted in higher execution times, which was surprising given the expected benefits of parallel processing.</w:t>
-      </w:r>
-    </w:p>
-    <w:p>
-      <w:pPr>
-        <w:pStyle w:val="Heading3"/>
-        <w:rPr>
-          <w:rFonts w:ascii="Times New Roman" w:hAnsi="Times New Roman" w:cs="Times New Roman"/>
-          <w:lang w:val="en-PK"/>
-        </w:rPr>
-      </w:pPr>
-      <w:r>
-        <w:rPr>
-          <w:rFonts w:ascii="Times New Roman" w:hAnsi="Times New Roman" w:cs="Times New Roman"/>
-          <w:lang w:val="en-PK"/>
-        </w:rPr>
-        <w:lastRenderedPageBreak/>
-        <w:t>Execution Time Comparison</w:t>
-      </w:r>
-    </w:p>
-    <w:p>
-      <w:pPr>
-        <w:rPr>
-          <w:rFonts w:ascii="Times New Roman" w:hAnsi="Times New Roman" w:cs="Times New Roman"/>
-          <w:sz w:val="24"/>
-          <w:szCs w:val="24"/>
-          <w:lang w:val="en-PK"/>
-        </w:rPr>
-      </w:pPr>
-      <w:r>
-        <w:rPr>
-          <w:rFonts w:ascii="Times New Roman" w:hAnsi="Times New Roman" w:cs="Times New Roman"/>
-          <w:sz w:val="24"/>
-          <w:szCs w:val="24"/>
-          <w:lang w:val="en-PK"/>
-        </w:rPr>
-        <w:t>When comparing the execution times of the sequential and parallel implementations:</w:t>
-      </w:r>
-    </w:p>
-    <w:p>
-      <w:pPr>
-        <w:numPr>
-          <w:ilvl w:val="0"/>
-          <w:numId w:val="14"/>
-        </w:numPr>
-        <w:rPr>
-          <w:rFonts w:ascii="Times New Roman" w:hAnsi="Times New Roman" w:cs="Times New Roman"/>
-          <w:sz w:val="24"/>
-          <w:szCs w:val="24"/>
-          <w:lang w:val="en-PK"/>
-        </w:rPr>
-      </w:pPr>
-      <w:r>
-        <w:rPr>
-          <w:rFonts w:ascii="Times New Roman" w:hAnsi="Times New Roman" w:cs="Times New Roman"/>
-          <w:b/>
-          <w:bCs/>
-          <w:sz w:val="24"/>
-          <w:szCs w:val="24"/>
-          <w:lang w:val="en-PK"/>
-        </w:rPr>
-        <w:t>Sequential Execution Time</w:t>
-      </w:r>
-      <w:r>
-        <w:rPr>
-          <w:rFonts w:ascii="Times New Roman" w:hAnsi="Times New Roman" w:cs="Times New Roman"/>
-          <w:sz w:val="24"/>
-          <w:szCs w:val="24"/>
-          <w:lang w:val="en-PK"/>
-        </w:rPr>
-        <w:t>: The sequential code took approximately 0.0002939 seconds to complete.</w:t>
-      </w:r>
-    </w:p>
-    <w:p>
-      <w:pPr>
-        <w:numPr>
-          <w:ilvl w:val="0"/>
-          <w:numId w:val="14"/>
-        </w:numPr>
-        <w:rPr>
-          <w:rFonts w:ascii="Times New Roman" w:hAnsi="Times New Roman" w:cs="Times New Roman"/>
-          <w:sz w:val="24"/>
-          <w:szCs w:val="24"/>
-          <w:lang w:val="en-PK"/>
-        </w:rPr>
-      </w:pPr>
-      <w:r>
-        <w:rPr>
-          <w:rFonts w:ascii="Times New Roman" w:hAnsi="Times New Roman" w:cs="Times New Roman"/>
-          <w:b/>
-          <w:bCs/>
-          <w:sz w:val="24"/>
-          <w:szCs w:val="24"/>
-          <w:lang w:val="en-PK"/>
-        </w:rPr>
-        <w:t>Parallel Execution Time</w:t>
-      </w:r>
-      <w:r>
-        <w:rPr>
-          <w:rFonts w:ascii="Times New Roman" w:hAnsi="Times New Roman" w:cs="Times New Roman"/>
-          <w:sz w:val="24"/>
-          <w:szCs w:val="24"/>
-          <w:lang w:val="en-PK"/>
-        </w:rPr>
-        <w:t>: The parallel execution time was much higher, around 0.0043583 seconds</w:t>
-      </w:r>
-      <w:r>
-        <w:rPr>
-          <w:rFonts w:ascii="Times New Roman" w:hAnsi="Times New Roman" w:cs="Times New Roman"/>
-          <w:sz w:val="24"/>
-          <w:szCs w:val="24"/>
-          <w:lang w:val="en-PK"/>
-        </w:rPr>
-        <w:t xml:space="preserve"> (average </w:t>
-      </w:r>
-      <w:r>
-        <w:rPr>
-          <w:rFonts w:ascii="Times New Roman" w:hAnsi="Times New Roman" w:cs="Times New Roman"/>
-          <w:sz w:val="24"/>
-          <w:szCs w:val="24"/>
-          <w:lang w:val="en-PK"/>
-        </w:rPr>
-        <w:t>of both static and dynamic scheduling</w:t>
-      </w:r>
-      <w:r>
-        <w:rPr>
-          <w:rFonts w:ascii="Times New Roman" w:hAnsi="Times New Roman" w:cs="Times New Roman"/>
-          <w:sz w:val="24"/>
-          <w:szCs w:val="24"/>
-          <w:lang w:val="en-PK"/>
-        </w:rPr>
-        <w:t xml:space="preserve"> execution time)</w:t>
-      </w:r>
-      <w:r>
-        <w:rPr>
-          <w:rFonts w:ascii="Times New Roman" w:hAnsi="Times New Roman" w:cs="Times New Roman"/>
-          <w:sz w:val="24"/>
-          <w:szCs w:val="24"/>
-          <w:lang w:val="en-PK"/>
-        </w:rPr>
-        <w:t>.</w:t>
-      </w:r>
-    </w:p>
-    <w:p>
-      <w:pPr>
-        <w:rPr>
-          <w:rFonts w:ascii="Times New Roman" w:hAnsi="Times New Roman" w:cs="Times New Roman"/>
-          <w:sz w:val="24"/>
-          <w:szCs w:val="24"/>
-          <w:lang w:val="en-PK"/>
-        </w:rPr>
-      </w:pPr>
-      <w:r>
-        <w:rPr>
-          <w:noProof/>
-        </w:rPr>
-        <w:drawing>
-          <wp:inline distT="0" distB="0" distL="0" distR="0" wp14:anchorId="4D76BDFD" wp14:editId="5F637A03">
-            <wp:extent cx="5505450" cy="2752725"/>
-            <wp:effectExtent l="0" t="0" r="0" b="9525"/>
-            <wp:docPr id="207716650" name="Graphic 1"/>
-            <wp:cNvGraphicFramePr>
-              <a:graphicFrameLocks xmlns:a="http://schemas.openxmlformats.org/drawingml/2006/main" noChangeAspect="1"/>
-            </wp:cNvGraphicFramePr>
-            <a:graphic xmlns:a="http://schemas.openxmlformats.org/drawingml/2006/main">
-              <a:graphicData uri="http://schemas.openxmlformats.org/drawingml/2006/picture">
-                <pic:pic xmlns:pic="http://schemas.openxmlformats.org/drawingml/2006/picture">
-                  <pic:nvPicPr>
-                    <pic:cNvPr id="207716650" name=""/>
-                    <pic:cNvPicPr/>
-                  </pic:nvPicPr>
-                  <pic:blipFill>
-                    <a:blip r:embed="rId8">
-                      <a:extLst>
-                        <a:ext uri="{96DAC541-7B7A-43D3-8B79-37D633B846F1}">
-                          <asvg:svgBlip xmlns:asvg="http://schemas.microsoft.com/office/drawing/2016/SVG/main" r:embed="rId9"/>
                         </a:ext>
                       </a:extLst>
                     </a:blip>
@@ -2029,34 +2117,28 @@
     </w:p>
     <w:p>
       <w:pPr>
-        <w:rPr>
-          <w:rFonts w:ascii="Times New Roman" w:hAnsi="Times New Roman" w:cs="Times New Roman"/>
-          <w:sz w:val="24"/>
-          <w:szCs w:val="24"/>
-          <w:lang w:val="en-PK"/>
-        </w:rPr>
-      </w:pPr>
-      <w:r>
-        <w:rPr>
-          <w:rFonts w:ascii="Times New Roman" w:hAnsi="Times New Roman" w:cs="Times New Roman"/>
-          <w:sz w:val="24"/>
-          <w:szCs w:val="24"/>
-          <w:lang w:val="en-PK"/>
-        </w:rPr>
-        <w:t>The expected speedup from parallelization was not achieved primarily due to two factors:</w:t>
+        <w:pStyle w:val="Heading3"/>
+        <w:rPr>
+          <w:rFonts w:ascii="Times New Roman" w:hAnsi="Times New Roman" w:cs="Times New Roman"/>
+        </w:rPr>
+      </w:pPr>
+      <w:r>
+        <w:rPr>
+          <w:rFonts w:ascii="Times New Roman" w:hAnsi="Times New Roman" w:cs="Times New Roman"/>
+        </w:rPr>
+        <w:t>Key Observations:</w:t>
       </w:r>
     </w:p>
     <w:p>
       <w:pPr>
         <w:numPr>
           <w:ilvl w:val="0"/>
-          <w:numId w:val="15"/>
+          <w:numId w:val="21"/>
         </w:numPr>
         <w:rPr>
           <w:rFonts w:ascii="Times New Roman" w:hAnsi="Times New Roman" w:cs="Times New Roman"/>
           <w:sz w:val="24"/>
           <w:szCs w:val="24"/>
-          <w:lang w:val="en-PK"/>
         </w:rPr>
       </w:pPr>
       <w:r>
@@ -2066,31 +2148,28 @@
           <w:bCs/>
           <w:sz w:val="24"/>
           <w:szCs w:val="24"/>
-          <w:lang w:val="en-PK"/>
-        </w:rPr>
-        <w:t>Thread Management Overhead</w:t>
-      </w:r>
-      <w:r>
-        <w:rPr>
-          <w:rFonts w:ascii="Times New Roman" w:hAnsi="Times New Roman" w:cs="Times New Roman"/>
-          <w:sz w:val="24"/>
-          <w:szCs w:val="24"/>
-          <w:lang w:val="en-PK"/>
-        </w:rPr>
-        <w:t>: For small images, managing threads is more expensive than performing the task sequentially. The parallelization overhead, including thread creation and synchronization, negated any performance gains.</w:t>
+        </w:rPr>
+        <w:t>Static Scheduling</w:t>
+      </w:r>
+      <w:r>
+        <w:rPr>
+          <w:rFonts w:ascii="Times New Roman" w:hAnsi="Times New Roman" w:cs="Times New Roman"/>
+          <w:sz w:val="24"/>
+          <w:szCs w:val="24"/>
+        </w:rPr>
+        <w:t xml:space="preserve"> is highly effective for this problem because the workload per iteration (processing a pixel) is uniform. The overhead is minimal, and each thread processes a contiguous block of data.</w:t>
       </w:r>
     </w:p>
     <w:p>
       <w:pPr>
         <w:numPr>
           <w:ilvl w:val="0"/>
-          <w:numId w:val="15"/>
+          <w:numId w:val="21"/>
         </w:numPr>
         <w:rPr>
           <w:rFonts w:ascii="Times New Roman" w:hAnsi="Times New Roman" w:cs="Times New Roman"/>
           <w:sz w:val="24"/>
           <w:szCs w:val="24"/>
-          <w:lang w:val="en-PK"/>
         </w:rPr>
       </w:pPr>
       <w:r>
@@ -2100,97 +2179,170 @@
           <w:bCs/>
           <w:sz w:val="24"/>
           <w:szCs w:val="24"/>
-          <w:lang w:val="en-PK"/>
-        </w:rPr>
-        <w:t>Small Problem Size</w:t>
-      </w:r>
-      <w:r>
-        <w:rPr>
-          <w:rFonts w:ascii="Times New Roman" w:hAnsi="Times New Roman" w:cs="Times New Roman"/>
-          <w:sz w:val="24"/>
-          <w:szCs w:val="24"/>
-          <w:lang w:val="en-PK"/>
-        </w:rPr>
-        <w:t>: The small size of the image (25x25) didn't provide enough computational work to justify the overhead of parallel execution. Parallelism tends to shine in larger datasets where each thread performs a substantial amount of work, leading to significant performance gains.</w:t>
+        </w:rPr>
+        <w:lastRenderedPageBreak/>
+        <w:t>Dynamic Scheduling</w:t>
+      </w:r>
+      <w:r>
+        <w:rPr>
+          <w:rFonts w:ascii="Times New Roman" w:hAnsi="Times New Roman" w:cs="Times New Roman"/>
+          <w:sz w:val="24"/>
+          <w:szCs w:val="24"/>
+        </w:rPr>
+        <w:t xml:space="preserve"> suffers from high scheduling overhead in this context, as its benefit in balancing load is not required when all iterations take approximately the same time.</w:t>
       </w:r>
     </w:p>
     <w:p>
       <w:pPr>
-        <w:pStyle w:val="Heading1"/>
-        <w:rPr>
-          <w:rFonts w:ascii="Times New Roman" w:hAnsi="Times New Roman" w:cs="Times New Roman"/>
-          <w:lang w:val="en-PK"/>
-        </w:rPr>
-      </w:pPr>
-      <w:r>
-        <w:rPr>
-          <w:rFonts w:ascii="Times New Roman" w:hAnsi="Times New Roman" w:cs="Times New Roman"/>
-          <w:lang w:val="en-PK"/>
-        </w:rPr>
-        <w:t>Result</w:t>
+        <w:numPr>
+          <w:ilvl w:val="0"/>
+          <w:numId w:val="21"/>
+        </w:numPr>
+        <w:rPr>
+          <w:rFonts w:ascii="Times New Roman" w:hAnsi="Times New Roman" w:cs="Times New Roman"/>
+          <w:sz w:val="24"/>
+          <w:szCs w:val="24"/>
+        </w:rPr>
+      </w:pPr>
+      <w:r>
+        <w:rPr>
+          <w:rFonts w:ascii="Times New Roman" w:hAnsi="Times New Roman" w:cs="Times New Roman"/>
+          <w:b/>
+          <w:bCs/>
+          <w:sz w:val="24"/>
+          <w:szCs w:val="24"/>
+        </w:rPr>
+        <w:t>Sequential vs. Parallel:</w:t>
+      </w:r>
+      <w:r>
+        <w:rPr>
+          <w:rFonts w:ascii="Times New Roman" w:hAnsi="Times New Roman" w:cs="Times New Roman"/>
+          <w:sz w:val="24"/>
+          <w:szCs w:val="24"/>
+        </w:rPr>
+        <w:br/>
+        <w:t>While the parallel static version is clearly advantageous on large images, the benefits might diminish for smaller images due to thread management overhead.</w:t>
       </w:r>
     </w:p>
     <w:p>
       <w:pPr>
-        <w:spacing w:line="276" w:lineRule="auto"/>
-        <w:rPr>
-          <w:rFonts w:ascii="Times New Roman" w:hAnsi="Times New Roman" w:cs="Times New Roman"/>
-          <w:sz w:val="24"/>
-          <w:szCs w:val="24"/>
-          <w:lang w:val="en-PK"/>
-        </w:rPr>
-      </w:pPr>
-      <w:r>
-        <w:rPr>
-          <w:rFonts w:ascii="Times New Roman" w:hAnsi="Times New Roman" w:cs="Times New Roman"/>
-          <w:sz w:val="24"/>
-          <w:szCs w:val="24"/>
-        </w:rPr>
-        <w:t xml:space="preserve">The results of the project demonstrated that the parallel implementation of histogram equalization, using OpenMP with both static and dynamic scheduling, resulted in longer execution times compared to the sequential implementation. The sequential code completed in approximately 0.0002939 seconds, while the parallel version took around 0.0043583 seconds. The increase in execution time was due to the overhead associated with thread management and synchronization. Notably, the dynamic scheduling approach provided more balanced workload distribution and produced results consistent with the sequential code, while static scheduling led to some load imbalances, which could contribute to performance inefficiencies. Despite this, for small images like the 25x25 pixel dataset used in this project, </w:t>
-      </w:r>
-      <w:r>
-        <w:rPr>
-          <w:rFonts w:ascii="Times New Roman" w:hAnsi="Times New Roman" w:cs="Times New Roman"/>
-          <w:sz w:val="24"/>
-          <w:szCs w:val="24"/>
-        </w:rPr>
-        <w:lastRenderedPageBreak/>
-        <w:t>parallelism did not offer a performance improvement, highlighting the overhead involved in parallel execution for small datasets.</w:t>
+        <w:pStyle w:val="Heading1"/>
+        <w:rPr>
+          <w:rFonts w:ascii="Times New Roman" w:hAnsi="Times New Roman" w:cs="Times New Roman"/>
+        </w:rPr>
+      </w:pPr>
+      <w:r>
+        <w:rPr>
+          <w:rFonts w:ascii="Times New Roman" w:hAnsi="Times New Roman" w:cs="Times New Roman"/>
+        </w:rPr>
+        <w:t xml:space="preserve">Task 4: </w:t>
+      </w:r>
+      <w:r>
+        <w:rPr>
+          <w:rFonts w:ascii="Times New Roman" w:hAnsi="Times New Roman" w:cs="Times New Roman"/>
+        </w:rPr>
+        <w:t>Performance Analysis Through Amdahl’s</w:t>
       </w:r>
     </w:p>
     <w:p>
       <w:pPr>
-        <w:pStyle w:val="Heading1"/>
-        <w:rPr>
-          <w:rFonts w:ascii="Times New Roman" w:hAnsi="Times New Roman" w:cs="Times New Roman"/>
-          <w:lang w:val="en-PK"/>
-        </w:rPr>
-      </w:pPr>
-      <w:r>
-        <w:rPr>
-          <w:rFonts w:ascii="Times New Roman" w:hAnsi="Times New Roman" w:cs="Times New Roman"/>
-          <w:lang w:val="en-PK"/>
-        </w:rPr>
-        <w:t>Conclusion</w:t>
+        <w:rPr>
+          <w:rFonts w:ascii="Times New Roman" w:hAnsi="Times New Roman" w:cs="Times New Roman"/>
+          <w:sz w:val="24"/>
+          <w:szCs w:val="24"/>
+        </w:rPr>
+      </w:pPr>
+      <w:r>
+        <w:rPr>
+          <w:rFonts w:ascii="Times New Roman" w:hAnsi="Times New Roman" w:cs="Times New Roman"/>
+          <w:sz w:val="24"/>
+          <w:szCs w:val="24"/>
+        </w:rPr>
+        <w:t>The result exhibits that the execution time and, thus, the performance of the code improved after it was parallelized, but to show how much speedup was achieved, Amdahl’s law will be used:</w:t>
       </w:r>
     </w:p>
     <w:p>
       <w:pPr>
-        <w:rPr>
-          <w:rFonts w:ascii="Times New Roman" w:hAnsi="Times New Roman" w:cs="Times New Roman"/>
-          <w:sz w:val="24"/>
-          <w:szCs w:val="24"/>
-          <w:lang w:val="en-PK"/>
-        </w:rPr>
-      </w:pPr>
-      <w:r>
-        <w:rPr>
-          <w:rFonts w:ascii="Times New Roman" w:hAnsi="Times New Roman" w:cs="Times New Roman"/>
-          <w:sz w:val="24"/>
-          <w:szCs w:val="24"/>
-          <w:lang w:val="en-PK"/>
-        </w:rPr>
-        <w:t>While the parallel implementation of histogram equalization was successfully executed using OpenMP with both static and dynamic scheduling, the results were not as expected. For small images, parallel execution resulted in longer execution times compared to the sequential version due to the overhead of thread management and synchronization.</w:t>
+        <w:jc w:val="center"/>
+        <w:rPr>
+          <w:rFonts w:ascii="Times New Roman" w:hAnsi="Times New Roman" w:cs="Times New Roman"/>
+          <w:b/>
+          <w:bCs/>
+          <w:sz w:val="28"/>
+          <w:szCs w:val="28"/>
+        </w:rPr>
+      </w:pPr>
+      <w:r>
+        <w:rPr>
+          <w:rFonts w:ascii="Times New Roman" w:hAnsi="Times New Roman" w:cs="Times New Roman"/>
+          <w:b/>
+          <w:bCs/>
+          <w:sz w:val="28"/>
+          <w:szCs w:val="28"/>
+        </w:rPr>
+        <w:t>Speedup (S) = 1 / (1-F</w:t>
+      </w:r>
+      <w:r>
+        <w:rPr>
+          <w:rFonts w:ascii="Times New Roman" w:hAnsi="Times New Roman" w:cs="Times New Roman"/>
+          <w:b/>
+          <w:bCs/>
+          <w:sz w:val="28"/>
+          <w:szCs w:val="28"/>
+          <w:vertAlign w:val="subscript"/>
+        </w:rPr>
+        <w:t>(Parallel)</w:t>
+      </w:r>
+      <w:r>
+        <w:rPr>
+          <w:rFonts w:ascii="Times New Roman" w:hAnsi="Times New Roman" w:cs="Times New Roman"/>
+          <w:b/>
+          <w:bCs/>
+          <w:sz w:val="28"/>
+          <w:szCs w:val="28"/>
+        </w:rPr>
+        <w:t>) + (F</w:t>
+      </w:r>
+      <w:r>
+        <w:rPr>
+          <w:rFonts w:ascii="Times New Roman" w:hAnsi="Times New Roman" w:cs="Times New Roman"/>
+          <w:b/>
+          <w:bCs/>
+          <w:sz w:val="28"/>
+          <w:szCs w:val="28"/>
+          <w:vertAlign w:val="subscript"/>
+        </w:rPr>
+        <w:t>(Parallel)</w:t>
+      </w:r>
+      <w:r>
+        <w:rPr>
+          <w:rFonts w:ascii="Times New Roman" w:hAnsi="Times New Roman" w:cs="Times New Roman"/>
+          <w:b/>
+          <w:bCs/>
+          <w:sz w:val="28"/>
+          <w:szCs w:val="28"/>
+        </w:rPr>
+        <w:t>/</w:t>
+      </w:r>
+      <w:r>
+        <w:rPr>
+          <w:rFonts w:ascii="Times New Roman" w:hAnsi="Times New Roman" w:cs="Times New Roman"/>
+          <w:b/>
+          <w:bCs/>
+          <w:sz w:val="28"/>
+          <w:szCs w:val="28"/>
+        </w:rPr>
+        <w:t>N</w:t>
+      </w:r>
+      <w:r>
+        <w:rPr>
+          <w:rFonts w:ascii="Times New Roman" w:hAnsi="Times New Roman" w:cs="Times New Roman"/>
+          <w:b/>
+          <w:bCs/>
+          <w:sz w:val="28"/>
+          <w:szCs w:val="28"/>
+        </w:rPr>
+        <w:t>)</w:t>
       </w:r>
     </w:p>
     <w:p>
@@ -2199,35 +2351,501 @@
           <w:rFonts w:ascii="Times New Roman" w:hAnsi="Times New Roman" w:cs="Times New Roman"/>
           <w:sz w:val="24"/>
           <w:szCs w:val="24"/>
-          <w:lang w:val="en-PK"/>
-        </w:rPr>
-      </w:pPr>
-      <w:r>
-        <w:rPr>
-          <w:rFonts w:ascii="Times New Roman" w:hAnsi="Times New Roman" w:cs="Times New Roman"/>
-          <w:sz w:val="24"/>
-          <w:szCs w:val="24"/>
-          <w:lang w:val="en-PK"/>
-        </w:rPr>
-        <w:t xml:space="preserve">For larger images, parallelization would likely yield a significant performance improvement. However, for small datasets, the parallel approach should be used cautiously, as the overhead may outweigh the benefits. This </w:t>
-      </w:r>
-      <w:r>
-        <w:rPr>
-          <w:rFonts w:ascii="Times New Roman" w:hAnsi="Times New Roman" w:cs="Times New Roman"/>
-          <w:sz w:val="24"/>
-          <w:szCs w:val="24"/>
-          <w:lang w:val="en-PK"/>
-        </w:rPr>
-        <w:t>assignment</w:t>
-      </w:r>
-      <w:r>
-        <w:rPr>
-          <w:rFonts w:ascii="Times New Roman" w:hAnsi="Times New Roman" w:cs="Times New Roman"/>
-          <w:sz w:val="24"/>
-          <w:szCs w:val="24"/>
-          <w:lang w:val="en-PK"/>
-        </w:rPr>
-        <w:t xml:space="preserve"> highlighted the importance of balancing parallelism and understanding the problem size when deciding whether to parallelize a task.</w:t>
+        </w:rPr>
+      </w:pPr>
+    </w:p>
+    <w:p>
+      <w:pPr>
+        <w:rPr>
+          <w:rFonts w:ascii="Times New Roman" w:hAnsi="Times New Roman" w:cs="Times New Roman"/>
+          <w:sz w:val="24"/>
+          <w:szCs w:val="24"/>
+        </w:rPr>
+      </w:pPr>
+      <w:r>
+        <w:rPr>
+          <w:rFonts w:ascii="Times New Roman" w:hAnsi="Times New Roman" w:cs="Times New Roman"/>
+          <w:sz w:val="24"/>
+          <w:szCs w:val="24"/>
+        </w:rPr>
+        <w:t xml:space="preserve">Parallel Portion = </w:t>
+      </w:r>
+      <w:r>
+        <w:rPr>
+          <w:rFonts w:ascii="Times New Roman" w:hAnsi="Times New Roman" w:cs="Times New Roman"/>
+          <w:sz w:val="24"/>
+          <w:szCs w:val="24"/>
+        </w:rPr>
+        <w:t>Parallel Work</w:t>
+      </w:r>
+      <w:r>
+        <w:rPr>
+          <w:rFonts w:ascii="Times New Roman" w:hAnsi="Times New Roman" w:cs="Times New Roman"/>
+          <w:sz w:val="24"/>
+          <w:szCs w:val="24"/>
+        </w:rPr>
+        <w:t xml:space="preserve">/ </w:t>
+      </w:r>
+      <w:r>
+        <w:rPr>
+          <w:rFonts w:ascii="Times New Roman" w:hAnsi="Times New Roman" w:cs="Times New Roman"/>
+          <w:sz w:val="24"/>
+          <w:szCs w:val="24"/>
+        </w:rPr>
+        <w:t>Total Work</w:t>
+      </w:r>
+      <w:r>
+        <w:rPr>
+          <w:rFonts w:ascii="Times New Roman" w:hAnsi="Times New Roman" w:cs="Times New Roman"/>
+          <w:sz w:val="24"/>
+          <w:szCs w:val="24"/>
+        </w:rPr>
+        <w:t xml:space="preserve"> </w:t>
+      </w:r>
+      <w:r>
+        <w:rPr>
+          <w:rFonts w:ascii="Times New Roman" w:hAnsi="Times New Roman" w:cs="Times New Roman"/>
+          <w:sz w:val="24"/>
+          <w:szCs w:val="24"/>
+        </w:rPr>
+        <w:t>​=</w:t>
+      </w:r>
+      <w:r>
+        <w:rPr>
+          <w:rFonts w:ascii="Times New Roman" w:hAnsi="Times New Roman" w:cs="Times New Roman"/>
+          <w:sz w:val="24"/>
+          <w:szCs w:val="24"/>
+        </w:rPr>
+        <w:t xml:space="preserve"> </w:t>
+      </w:r>
+      <w:r>
+        <w:rPr>
+          <w:rFonts w:ascii="Times New Roman" w:hAnsi="Times New Roman" w:cs="Times New Roman"/>
+          <w:sz w:val="24"/>
+          <w:szCs w:val="24"/>
+        </w:rPr>
+        <w:t>578000000</w:t>
+      </w:r>
+      <w:r>
+        <w:rPr>
+          <w:rFonts w:ascii="Times New Roman" w:hAnsi="Times New Roman" w:cs="Times New Roman"/>
+          <w:sz w:val="24"/>
+          <w:szCs w:val="24"/>
+        </w:rPr>
+        <w:t xml:space="preserve"> / </w:t>
+      </w:r>
+      <w:r>
+        <w:rPr>
+          <w:rFonts w:ascii="Times New Roman" w:hAnsi="Times New Roman" w:cs="Times New Roman"/>
+          <w:sz w:val="24"/>
+          <w:szCs w:val="24"/>
+        </w:rPr>
+        <w:t>86700051</w:t>
+      </w:r>
+      <w:r>
+        <w:rPr>
+          <w:rFonts w:ascii="Times New Roman" w:hAnsi="Times New Roman" w:cs="Times New Roman"/>
+          <w:sz w:val="24"/>
+          <w:szCs w:val="24"/>
+        </w:rPr>
+        <w:t xml:space="preserve">1 = </w:t>
+      </w:r>
+      <w:r>
+        <w:rPr>
+          <w:rFonts w:ascii="Times New Roman" w:hAnsi="Times New Roman" w:cs="Times New Roman"/>
+          <w:sz w:val="24"/>
+          <w:szCs w:val="24"/>
+        </w:rPr>
+        <w:t>0.6667</w:t>
+      </w:r>
+    </w:p>
+    <w:p>
+      <w:pPr>
+        <w:rPr>
+          <w:rFonts w:ascii="Times New Roman" w:hAnsi="Times New Roman" w:cs="Times New Roman"/>
+          <w:sz w:val="24"/>
+          <w:szCs w:val="24"/>
+        </w:rPr>
+      </w:pPr>
+      <w:r>
+        <w:rPr>
+          <w:rFonts w:ascii="Times New Roman" w:hAnsi="Times New Roman" w:cs="Times New Roman"/>
+          <w:sz w:val="24"/>
+          <w:szCs w:val="24"/>
+        </w:rPr>
+        <w:t>N (number of cores) = 4</w:t>
+      </w:r>
+    </w:p>
+    <w:p>
+      <w:pPr>
+        <w:rPr>
+          <w:rFonts w:ascii="Times New Roman" w:hAnsi="Times New Roman" w:cs="Times New Roman"/>
+          <w:b/>
+          <w:bCs/>
+          <w:sz w:val="24"/>
+          <w:szCs w:val="24"/>
+        </w:rPr>
+      </w:pPr>
+      <w:r>
+        <w:rPr>
+          <w:rFonts w:ascii="Times New Roman" w:hAnsi="Times New Roman" w:cs="Times New Roman"/>
+          <w:b/>
+          <w:bCs/>
+          <w:sz w:val="24"/>
+          <w:szCs w:val="24"/>
+        </w:rPr>
+        <w:t xml:space="preserve">Speedup = </w:t>
+      </w:r>
+      <w:r>
+        <w:rPr>
+          <w:rFonts w:ascii="Times New Roman" w:hAnsi="Times New Roman" w:cs="Times New Roman"/>
+          <w:b/>
+          <w:bCs/>
+          <w:sz w:val="24"/>
+          <w:szCs w:val="24"/>
+        </w:rPr>
+        <w:t>2.0001</w:t>
+      </w:r>
+    </w:p>
+    <w:p>
+      <w:pPr>
+        <w:pStyle w:val="Heading1"/>
+        <w:rPr>
+          <w:rFonts w:ascii="Times New Roman" w:hAnsi="Times New Roman" w:cs="Times New Roman"/>
+        </w:rPr>
+      </w:pPr>
+      <w:r>
+        <w:rPr>
+          <w:rFonts w:ascii="Times New Roman" w:hAnsi="Times New Roman" w:cs="Times New Roman"/>
+        </w:rPr>
+        <w:t xml:space="preserve">Task </w:t>
+      </w:r>
+      <w:r>
+        <w:rPr>
+          <w:rFonts w:ascii="Times New Roman" w:hAnsi="Times New Roman" w:cs="Times New Roman"/>
+        </w:rPr>
+        <w:t>5</w:t>
+      </w:r>
+      <w:r>
+        <w:rPr>
+          <w:rFonts w:ascii="Times New Roman" w:hAnsi="Times New Roman" w:cs="Times New Roman"/>
+        </w:rPr>
+        <w:t>:</w:t>
+      </w:r>
+      <w:r>
+        <w:rPr>
+          <w:rFonts w:ascii="Times New Roman" w:hAnsi="Times New Roman" w:cs="Times New Roman"/>
+        </w:rPr>
+        <w:t xml:space="preserve"> Conclusion</w:t>
+      </w:r>
+    </w:p>
+    <w:p>
+      <w:pPr>
+        <w:rPr>
+          <w:rFonts w:ascii="Times New Roman" w:hAnsi="Times New Roman" w:cs="Times New Roman"/>
+          <w:sz w:val="24"/>
+          <w:szCs w:val="24"/>
+        </w:rPr>
+      </w:pPr>
+      <w:r>
+        <w:rPr>
+          <w:rFonts w:ascii="Times New Roman" w:hAnsi="Times New Roman" w:cs="Times New Roman"/>
+          <w:sz w:val="24"/>
+          <w:szCs w:val="24"/>
+        </w:rPr>
+        <w:t xml:space="preserve">In summary, the </w:t>
+      </w:r>
+      <w:r>
+        <w:rPr>
+          <w:rFonts w:ascii="Times New Roman" w:hAnsi="Times New Roman" w:cs="Times New Roman"/>
+          <w:sz w:val="24"/>
+          <w:szCs w:val="24"/>
+        </w:rPr>
+        <w:t>problem</w:t>
+      </w:r>
+      <w:r>
+        <w:rPr>
+          <w:rFonts w:ascii="Times New Roman" w:hAnsi="Times New Roman" w:cs="Times New Roman"/>
+          <w:sz w:val="24"/>
+          <w:szCs w:val="24"/>
+        </w:rPr>
+        <w:t xml:space="preserve"> demonstrate</w:t>
+      </w:r>
+      <w:r>
+        <w:rPr>
+          <w:rFonts w:ascii="Times New Roman" w:hAnsi="Times New Roman" w:cs="Times New Roman"/>
+          <w:sz w:val="24"/>
+          <w:szCs w:val="24"/>
+        </w:rPr>
+        <w:t>d</w:t>
+      </w:r>
+      <w:r>
+        <w:rPr>
+          <w:rFonts w:ascii="Times New Roman" w:hAnsi="Times New Roman" w:cs="Times New Roman"/>
+          <w:sz w:val="24"/>
+          <w:szCs w:val="24"/>
+        </w:rPr>
+        <w:t xml:space="preserve"> that:</w:t>
+      </w:r>
+    </w:p>
+    <w:p>
+      <w:pPr>
+        <w:numPr>
+          <w:ilvl w:val="0"/>
+          <w:numId w:val="22"/>
+        </w:numPr>
+        <w:rPr>
+          <w:rFonts w:ascii="Times New Roman" w:hAnsi="Times New Roman" w:cs="Times New Roman"/>
+          <w:sz w:val="24"/>
+          <w:szCs w:val="24"/>
+        </w:rPr>
+      </w:pPr>
+      <w:r>
+        <w:rPr>
+          <w:rFonts w:ascii="Times New Roman" w:hAnsi="Times New Roman" w:cs="Times New Roman"/>
+          <w:b/>
+          <w:bCs/>
+          <w:sz w:val="24"/>
+          <w:szCs w:val="24"/>
+        </w:rPr>
+        <w:t>Problem Suitability:</w:t>
+      </w:r>
+      <w:r>
+        <w:rPr>
+          <w:rFonts w:ascii="Times New Roman" w:hAnsi="Times New Roman" w:cs="Times New Roman"/>
+          <w:sz w:val="24"/>
+          <w:szCs w:val="24"/>
+        </w:rPr>
+        <w:br/>
+      </w:r>
+      <w:r>
+        <w:rPr>
+          <w:rFonts w:ascii="Times New Roman" w:hAnsi="Times New Roman" w:cs="Times New Roman"/>
+          <w:sz w:val="24"/>
+          <w:szCs w:val="24"/>
+        </w:rPr>
+        <w:t>The type of the problem</w:t>
+      </w:r>
+      <w:r>
+        <w:rPr>
+          <w:rFonts w:ascii="Times New Roman" w:hAnsi="Times New Roman" w:cs="Times New Roman"/>
+          <w:sz w:val="24"/>
+          <w:szCs w:val="24"/>
+        </w:rPr>
+        <w:t xml:space="preserve"> determines whether the code can be parallelized or not. If the code is such that statements that manipulate data depend on each other then the code is sequential by nature and should not be parallelized. Similarly, loop scheduling type must also be determined on the basis of the uniformity of the workload, as choosing the wrong scheduling type might decrease efficiency instead of enhancing it.</w:t>
+      </w:r>
+    </w:p>
+    <w:p>
+      <w:pPr>
+        <w:numPr>
+          <w:ilvl w:val="0"/>
+          <w:numId w:val="22"/>
+        </w:numPr>
+        <w:rPr>
+          <w:rFonts w:ascii="Times New Roman" w:hAnsi="Times New Roman" w:cs="Times New Roman"/>
+          <w:sz w:val="24"/>
+          <w:szCs w:val="24"/>
+        </w:rPr>
+      </w:pPr>
+      <w:r>
+        <w:rPr>
+          <w:rFonts w:ascii="Times New Roman" w:hAnsi="Times New Roman" w:cs="Times New Roman"/>
+          <w:b/>
+          <w:bCs/>
+          <w:sz w:val="24"/>
+          <w:szCs w:val="24"/>
+        </w:rPr>
+        <w:t>Effective Parallelization:</w:t>
+      </w:r>
+      <w:r>
+        <w:rPr>
+          <w:rFonts w:ascii="Times New Roman" w:hAnsi="Times New Roman" w:cs="Times New Roman"/>
+          <w:sz w:val="24"/>
+          <w:szCs w:val="24"/>
+        </w:rPr>
+        <w:br/>
+        <w:t>The parallel implementation using OpenMP with static scheduling significantly reduces execution time over the sequential version by evenly dividing the workload among threads.</w:t>
+      </w:r>
+    </w:p>
+    <w:p>
+      <w:pPr>
+        <w:numPr>
+          <w:ilvl w:val="1"/>
+          <w:numId w:val="22"/>
+        </w:numPr>
+        <w:rPr>
+          <w:rFonts w:ascii="Times New Roman" w:hAnsi="Times New Roman" w:cs="Times New Roman"/>
+          <w:sz w:val="24"/>
+          <w:szCs w:val="24"/>
+        </w:rPr>
+      </w:pPr>
+      <w:r>
+        <w:rPr>
+          <w:rFonts w:ascii="Times New Roman" w:hAnsi="Times New Roman" w:cs="Times New Roman"/>
+          <w:sz w:val="24"/>
+          <w:szCs w:val="24"/>
+        </w:rPr>
+        <w:t xml:space="preserve">The </w:t>
+      </w:r>
+      <w:r>
+        <w:rPr>
+          <w:rFonts w:ascii="Times New Roman" w:hAnsi="Times New Roman" w:cs="Times New Roman"/>
+          <w:b/>
+          <w:bCs/>
+          <w:sz w:val="24"/>
+          <w:szCs w:val="24"/>
+        </w:rPr>
+        <w:t>static scheduling</w:t>
+      </w:r>
+      <w:r>
+        <w:rPr>
+          <w:rFonts w:ascii="Times New Roman" w:hAnsi="Times New Roman" w:cs="Times New Roman"/>
+          <w:sz w:val="24"/>
+          <w:szCs w:val="24"/>
+        </w:rPr>
+        <w:t xml:space="preserve"> approach yielded a real performance gain, while</w:t>
+      </w:r>
+    </w:p>
+    <w:p>
+      <w:pPr>
+        <w:numPr>
+          <w:ilvl w:val="1"/>
+          <w:numId w:val="22"/>
+        </w:numPr>
+        <w:rPr>
+          <w:rFonts w:ascii="Times New Roman" w:hAnsi="Times New Roman" w:cs="Times New Roman"/>
+          <w:sz w:val="24"/>
+          <w:szCs w:val="24"/>
+        </w:rPr>
+      </w:pPr>
+      <w:r>
+        <w:rPr>
+          <w:rFonts w:ascii="Times New Roman" w:hAnsi="Times New Roman" w:cs="Times New Roman"/>
+          <w:sz w:val="24"/>
+          <w:szCs w:val="24"/>
+        </w:rPr>
+        <w:t xml:space="preserve">The </w:t>
+      </w:r>
+      <w:r>
+        <w:rPr>
+          <w:rFonts w:ascii="Times New Roman" w:hAnsi="Times New Roman" w:cs="Times New Roman"/>
+          <w:b/>
+          <w:bCs/>
+          <w:sz w:val="24"/>
+          <w:szCs w:val="24"/>
+        </w:rPr>
+        <w:t>dynamic scheduling</w:t>
+      </w:r>
+      <w:r>
+        <w:rPr>
+          <w:rFonts w:ascii="Times New Roman" w:hAnsi="Times New Roman" w:cs="Times New Roman"/>
+          <w:sz w:val="24"/>
+          <w:szCs w:val="24"/>
+        </w:rPr>
+        <w:t xml:space="preserve"> approach introduced unnecessary overhead and degraded performance.</w:t>
+      </w:r>
+    </w:p>
+    <w:p>
+      <w:pPr>
+        <w:numPr>
+          <w:ilvl w:val="0"/>
+          <w:numId w:val="22"/>
+        </w:numPr>
+        <w:rPr>
+          <w:rFonts w:ascii="Times New Roman" w:hAnsi="Times New Roman" w:cs="Times New Roman"/>
+          <w:sz w:val="24"/>
+          <w:szCs w:val="24"/>
+        </w:rPr>
+      </w:pPr>
+      <w:r>
+        <w:rPr>
+          <w:rFonts w:ascii="Times New Roman" w:hAnsi="Times New Roman" w:cs="Times New Roman"/>
+          <w:b/>
+          <w:bCs/>
+          <w:sz w:val="24"/>
+          <w:szCs w:val="24"/>
+        </w:rPr>
+        <w:t>Conditions for Parallelization:</w:t>
+      </w:r>
+    </w:p>
+    <w:p>
+      <w:pPr>
+        <w:numPr>
+          <w:ilvl w:val="1"/>
+          <w:numId w:val="22"/>
+        </w:numPr>
+        <w:rPr>
+          <w:rFonts w:ascii="Times New Roman" w:hAnsi="Times New Roman" w:cs="Times New Roman"/>
+          <w:sz w:val="24"/>
+          <w:szCs w:val="24"/>
+        </w:rPr>
+      </w:pPr>
+      <w:r>
+        <w:rPr>
+          <w:rFonts w:ascii="Times New Roman" w:hAnsi="Times New Roman" w:cs="Times New Roman"/>
+          <w:b/>
+          <w:bCs/>
+          <w:sz w:val="24"/>
+          <w:szCs w:val="24"/>
+        </w:rPr>
+        <w:t>Uniform Workload:</w:t>
+      </w:r>
+      <w:r>
+        <w:rPr>
+          <w:rFonts w:ascii="Times New Roman" w:hAnsi="Times New Roman" w:cs="Times New Roman"/>
+          <w:sz w:val="24"/>
+          <w:szCs w:val="24"/>
+        </w:rPr>
+        <w:t xml:space="preserve"> Static scheduling is preferred when each iteration requires nearly the same computation, as in pixel processing.</w:t>
+      </w:r>
+    </w:p>
+    <w:p>
+      <w:pPr>
+        <w:numPr>
+          <w:ilvl w:val="1"/>
+          <w:numId w:val="22"/>
+        </w:numPr>
+        <w:rPr>
+          <w:rFonts w:ascii="Times New Roman" w:hAnsi="Times New Roman" w:cs="Times New Roman"/>
+          <w:sz w:val="24"/>
+          <w:szCs w:val="24"/>
+        </w:rPr>
+      </w:pPr>
+      <w:r>
+        <w:rPr>
+          <w:rFonts w:ascii="Times New Roman" w:hAnsi="Times New Roman" w:cs="Times New Roman"/>
+          <w:b/>
+          <w:bCs/>
+          <w:sz w:val="24"/>
+          <w:szCs w:val="24"/>
+        </w:rPr>
+        <w:lastRenderedPageBreak/>
+        <w:t>Overhead Considerations:</w:t>
+      </w:r>
+      <w:r>
+        <w:rPr>
+          <w:rFonts w:ascii="Times New Roman" w:hAnsi="Times New Roman" w:cs="Times New Roman"/>
+          <w:sz w:val="24"/>
+          <w:szCs w:val="24"/>
+        </w:rPr>
+        <w:t xml:space="preserve"> For tasks with low computational intensity or small data sizes, the overhead of parallelization (thread management, synchronization) may outweigh the benefits.</w:t>
+      </w:r>
+    </w:p>
+    <w:p>
+      <w:pPr>
+        <w:rPr>
+          <w:rFonts w:ascii="Times New Roman" w:hAnsi="Times New Roman" w:cs="Times New Roman"/>
+          <w:sz w:val="24"/>
+          <w:szCs w:val="24"/>
+        </w:rPr>
+      </w:pPr>
+      <w:r>
+        <w:rPr>
+          <w:rFonts w:ascii="Times New Roman" w:hAnsi="Times New Roman" w:cs="Times New Roman"/>
+          <w:sz w:val="24"/>
+          <w:szCs w:val="24"/>
+        </w:rPr>
+        <w:t>Thus, the experiment confirms that the selection of an appropriate scheduling strategy is crucial. For histogram equalization on large images, static scheduling allows us to effectively harness the power of multi-core processors, whereas dynamic scheduling is better reserved for tasks with irregular workloads.</w:t>
       </w:r>
     </w:p>
     <w:p>
@@ -2367,6 +2985,155 @@
     </w:lvl>
   </w:abstractNum>
   <w:abstractNum w:abstractNumId="1" w15:restartNumberingAfterBreak="0">
+    <w:nsid w:val="18900319"/>
+    <w:multiLevelType w:val="multilevel"/>
+    <w:tmpl w:val="072449F8"/>
+    <w:lvl w:ilvl="0">
+      <w:start w:val="1"/>
+      <w:numFmt w:val="bullet"/>
+      <w:lvlText w:val=""/>
+      <w:lvlJc w:val="left"/>
+      <w:pPr>
+        <w:tabs>
+          <w:tab w:val="num" w:pos="720"/>
+        </w:tabs>
+        <w:ind w:left="720" w:hanging="360"/>
+      </w:pPr>
+      <w:rPr>
+        <w:rFonts w:ascii="Symbol" w:hAnsi="Symbol" w:hint="default"/>
+        <w:sz w:val="20"/>
+      </w:rPr>
+    </w:lvl>
+    <w:lvl w:ilvl="1" w:tentative="1">
+      <w:start w:val="1"/>
+      <w:numFmt w:val="bullet"/>
+      <w:lvlText w:val="o"/>
+      <w:lvlJc w:val="left"/>
+      <w:pPr>
+        <w:tabs>
+          <w:tab w:val="num" w:pos="1440"/>
+        </w:tabs>
+        <w:ind w:left="1440" w:hanging="360"/>
+      </w:pPr>
+      <w:rPr>
+        <w:rFonts w:ascii="Courier New" w:hAnsi="Courier New" w:hint="default"/>
+        <w:sz w:val="20"/>
+      </w:rPr>
+    </w:lvl>
+    <w:lvl w:ilvl="2" w:tentative="1">
+      <w:start w:val="1"/>
+      <w:numFmt w:val="bullet"/>
+      <w:lvlText w:val=""/>
+      <w:lvlJc w:val="left"/>
+      <w:pPr>
+        <w:tabs>
+          <w:tab w:val="num" w:pos="2160"/>
+        </w:tabs>
+        <w:ind w:left="2160" w:hanging="360"/>
+      </w:pPr>
+      <w:rPr>
+        <w:rFonts w:ascii="Wingdings" w:hAnsi="Wingdings" w:hint="default"/>
+        <w:sz w:val="20"/>
+      </w:rPr>
+    </w:lvl>
+    <w:lvl w:ilvl="3" w:tentative="1">
+      <w:start w:val="1"/>
+      <w:numFmt w:val="bullet"/>
+      <w:lvlText w:val=""/>
+      <w:lvlJc w:val="left"/>
+      <w:pPr>
+        <w:tabs>
+          <w:tab w:val="num" w:pos="2880"/>
+        </w:tabs>
+        <w:ind w:left="2880" w:hanging="360"/>
+      </w:pPr>
+      <w:rPr>
+        <w:rFonts w:ascii="Wingdings" w:hAnsi="Wingdings" w:hint="default"/>
+        <w:sz w:val="20"/>
+      </w:rPr>
+    </w:lvl>
+    <w:lvl w:ilvl="4" w:tentative="1">
+      <w:start w:val="1"/>
+      <w:numFmt w:val="bullet"/>
+      <w:lvlText w:val=""/>
+      <w:lvlJc w:val="left"/>
+      <w:pPr>
+        <w:tabs>
+          <w:tab w:val="num" w:pos="3600"/>
+        </w:tabs>
+        <w:ind w:left="3600" w:hanging="360"/>
+      </w:pPr>
+      <w:rPr>
+        <w:rFonts w:ascii="Wingdings" w:hAnsi="Wingdings" w:hint="default"/>
+        <w:sz w:val="20"/>
+      </w:rPr>
+    </w:lvl>
+    <w:lvl w:ilvl="5" w:tentative="1">
+      <w:start w:val="1"/>
+      <w:numFmt w:val="bullet"/>
+      <w:lvlText w:val=""/>
+      <w:lvlJc w:val="left"/>
+      <w:pPr>
+        <w:tabs>
+          <w:tab w:val="num" w:pos="4320"/>
+        </w:tabs>
+        <w:ind w:left="4320" w:hanging="360"/>
+      </w:pPr>
+      <w:rPr>
+        <w:rFonts w:ascii="Wingdings" w:hAnsi="Wingdings" w:hint="default"/>
+        <w:sz w:val="20"/>
+      </w:rPr>
+    </w:lvl>
+    <w:lvl w:ilvl="6" w:tentative="1">
+      <w:start w:val="1"/>
+      <w:numFmt w:val="bullet"/>
+      <w:lvlText w:val=""/>
+      <w:lvlJc w:val="left"/>
+      <w:pPr>
+        <w:tabs>
+          <w:tab w:val="num" w:pos="5040"/>
+        </w:tabs>
+        <w:ind w:left="5040" w:hanging="360"/>
+      </w:pPr>
+      <w:rPr>
+        <w:rFonts w:ascii="Wingdings" w:hAnsi="Wingdings" w:hint="default"/>
+        <w:sz w:val="20"/>
+      </w:rPr>
+    </w:lvl>
+    <w:lvl w:ilvl="7" w:tentative="1">
+      <w:start w:val="1"/>
+      <w:numFmt w:val="bullet"/>
+      <w:lvlText w:val=""/>
+      <w:lvlJc w:val="left"/>
+      <w:pPr>
+        <w:tabs>
+          <w:tab w:val="num" w:pos="5760"/>
+        </w:tabs>
+        <w:ind w:left="5760" w:hanging="360"/>
+      </w:pPr>
+      <w:rPr>
+        <w:rFonts w:ascii="Wingdings" w:hAnsi="Wingdings" w:hint="default"/>
+        <w:sz w:val="20"/>
+      </w:rPr>
+    </w:lvl>
+    <w:lvl w:ilvl="8" w:tentative="1">
+      <w:start w:val="1"/>
+      <w:numFmt w:val="bullet"/>
+      <w:lvlText w:val=""/>
+      <w:lvlJc w:val="left"/>
+      <w:pPr>
+        <w:tabs>
+          <w:tab w:val="num" w:pos="6480"/>
+        </w:tabs>
+        <w:ind w:left="6480" w:hanging="360"/>
+      </w:pPr>
+      <w:rPr>
+        <w:rFonts w:ascii="Wingdings" w:hAnsi="Wingdings" w:hint="default"/>
+        <w:sz w:val="20"/>
+      </w:rPr>
+    </w:lvl>
+  </w:abstractNum>
+  <w:abstractNum w:abstractNumId="2" w15:restartNumberingAfterBreak="0">
     <w:nsid w:val="213D672F"/>
     <w:multiLevelType w:val="multilevel"/>
     <w:tmpl w:val="81B0D61A"/>
@@ -2479,7 +3246,7 @@
       </w:pPr>
     </w:lvl>
   </w:abstractNum>
-  <w:abstractNum w:abstractNumId="2" w15:restartNumberingAfterBreak="0">
+  <w:abstractNum w:abstractNumId="3" w15:restartNumberingAfterBreak="0">
     <w:nsid w:val="21FA2A71"/>
     <w:multiLevelType w:val="multilevel"/>
     <w:tmpl w:val="D326123C"/>
@@ -2628,7 +3395,206 @@
       </w:rPr>
     </w:lvl>
   </w:abstractNum>
-  <w:abstractNum w:abstractNumId="3" w15:restartNumberingAfterBreak="0">
+  <w:abstractNum w:abstractNumId="4" w15:restartNumberingAfterBreak="0">
+    <w:nsid w:val="22B243B2"/>
+    <w:multiLevelType w:val="multilevel"/>
+    <w:tmpl w:val="69C2B51A"/>
+    <w:lvl w:ilvl="0">
+      <w:start w:val="1"/>
+      <w:numFmt w:val="decimal"/>
+      <w:lvlText w:val="%1."/>
+      <w:lvlJc w:val="left"/>
+      <w:pPr>
+        <w:tabs>
+          <w:tab w:val="num" w:pos="720"/>
+        </w:tabs>
+        <w:ind w:left="720" w:hanging="360"/>
+      </w:pPr>
+    </w:lvl>
+    <w:lvl w:ilvl="1" w:tentative="1">
+      <w:start w:val="1"/>
+      <w:numFmt w:val="decimal"/>
+      <w:lvlText w:val="%2."/>
+      <w:lvlJc w:val="left"/>
+      <w:pPr>
+        <w:tabs>
+          <w:tab w:val="num" w:pos="1440"/>
+        </w:tabs>
+        <w:ind w:left="1440" w:hanging="360"/>
+      </w:pPr>
+    </w:lvl>
+    <w:lvl w:ilvl="2" w:tentative="1">
+      <w:start w:val="1"/>
+      <w:numFmt w:val="decimal"/>
+      <w:lvlText w:val="%3."/>
+      <w:lvlJc w:val="left"/>
+      <w:pPr>
+        <w:tabs>
+          <w:tab w:val="num" w:pos="2160"/>
+        </w:tabs>
+        <w:ind w:left="2160" w:hanging="360"/>
+      </w:pPr>
+    </w:lvl>
+    <w:lvl w:ilvl="3" w:tentative="1">
+      <w:start w:val="1"/>
+      <w:numFmt w:val="decimal"/>
+      <w:lvlText w:val="%4."/>
+      <w:lvlJc w:val="left"/>
+      <w:pPr>
+        <w:tabs>
+          <w:tab w:val="num" w:pos="2880"/>
+        </w:tabs>
+        <w:ind w:left="2880" w:hanging="360"/>
+      </w:pPr>
+    </w:lvl>
+    <w:lvl w:ilvl="4" w:tentative="1">
+      <w:start w:val="1"/>
+      <w:numFmt w:val="decimal"/>
+      <w:lvlText w:val="%5."/>
+      <w:lvlJc w:val="left"/>
+      <w:pPr>
+        <w:tabs>
+          <w:tab w:val="num" w:pos="3600"/>
+        </w:tabs>
+        <w:ind w:left="3600" w:hanging="360"/>
+      </w:pPr>
+    </w:lvl>
+    <w:lvl w:ilvl="5" w:tentative="1">
+      <w:start w:val="1"/>
+      <w:numFmt w:val="decimal"/>
+      <w:lvlText w:val="%6."/>
+      <w:lvlJc w:val="left"/>
+      <w:pPr>
+        <w:tabs>
+          <w:tab w:val="num" w:pos="4320"/>
+        </w:tabs>
+        <w:ind w:left="4320" w:hanging="360"/>
+      </w:pPr>
+    </w:lvl>
+    <w:lvl w:ilvl="6" w:tentative="1">
+      <w:start w:val="1"/>
+      <w:numFmt w:val="decimal"/>
+      <w:lvlText w:val="%7."/>
+      <w:lvlJc w:val="left"/>
+      <w:pPr>
+        <w:tabs>
+          <w:tab w:val="num" w:pos="5040"/>
+        </w:tabs>
+        <w:ind w:left="5040" w:hanging="360"/>
+      </w:pPr>
+    </w:lvl>
+    <w:lvl w:ilvl="7" w:tentative="1">
+      <w:start w:val="1"/>
+      <w:numFmt w:val="decimal"/>
+      <w:lvlText w:val="%8."/>
+      <w:lvlJc w:val="left"/>
+      <w:pPr>
+        <w:tabs>
+          <w:tab w:val="num" w:pos="5760"/>
+        </w:tabs>
+        <w:ind w:left="5760" w:hanging="360"/>
+      </w:pPr>
+    </w:lvl>
+    <w:lvl w:ilvl="8" w:tentative="1">
+      <w:start w:val="1"/>
+      <w:numFmt w:val="decimal"/>
+      <w:lvlText w:val="%9."/>
+      <w:lvlJc w:val="left"/>
+      <w:pPr>
+        <w:tabs>
+          <w:tab w:val="num" w:pos="6480"/>
+        </w:tabs>
+        <w:ind w:left="6480" w:hanging="360"/>
+      </w:pPr>
+    </w:lvl>
+  </w:abstractNum>
+  <w:abstractNum w:abstractNumId="5" w15:restartNumberingAfterBreak="0">
+    <w:nsid w:val="25EE5DF3"/>
+    <w:multiLevelType w:val="hybridMultilevel"/>
+    <w:tmpl w:val="0842189A"/>
+    <w:lvl w:ilvl="0" w:tplc="2000000F">
+      <w:start w:val="1"/>
+      <w:numFmt w:val="decimal"/>
+      <w:lvlText w:val="%1."/>
+      <w:lvlJc w:val="left"/>
+      <w:pPr>
+        <w:ind w:left="720" w:hanging="360"/>
+      </w:pPr>
+    </w:lvl>
+    <w:lvl w:ilvl="1" w:tplc="20000019" w:tentative="1">
+      <w:start w:val="1"/>
+      <w:numFmt w:val="lowerLetter"/>
+      <w:lvlText w:val="%2."/>
+      <w:lvlJc w:val="left"/>
+      <w:pPr>
+        <w:ind w:left="1440" w:hanging="360"/>
+      </w:pPr>
+    </w:lvl>
+    <w:lvl w:ilvl="2" w:tplc="2000001B" w:tentative="1">
+      <w:start w:val="1"/>
+      <w:numFmt w:val="lowerRoman"/>
+      <w:lvlText w:val="%3."/>
+      <w:lvlJc w:val="right"/>
+      <w:pPr>
+        <w:ind w:left="2160" w:hanging="180"/>
+      </w:pPr>
+    </w:lvl>
+    <w:lvl w:ilvl="3" w:tplc="2000000F" w:tentative="1">
+      <w:start w:val="1"/>
+      <w:numFmt w:val="decimal"/>
+      <w:lvlText w:val="%4."/>
+      <w:lvlJc w:val="left"/>
+      <w:pPr>
+        <w:ind w:left="2880" w:hanging="360"/>
+      </w:pPr>
+    </w:lvl>
+    <w:lvl w:ilvl="4" w:tplc="20000019" w:tentative="1">
+      <w:start w:val="1"/>
+      <w:numFmt w:val="lowerLetter"/>
+      <w:lvlText w:val="%5."/>
+      <w:lvlJc w:val="left"/>
+      <w:pPr>
+        <w:ind w:left="3600" w:hanging="360"/>
+      </w:pPr>
+    </w:lvl>
+    <w:lvl w:ilvl="5" w:tplc="2000001B" w:tentative="1">
+      <w:start w:val="1"/>
+      <w:numFmt w:val="lowerRoman"/>
+      <w:lvlText w:val="%6."/>
+      <w:lvlJc w:val="right"/>
+      <w:pPr>
+        <w:ind w:left="4320" w:hanging="180"/>
+      </w:pPr>
+    </w:lvl>
+    <w:lvl w:ilvl="6" w:tplc="2000000F" w:tentative="1">
+      <w:start w:val="1"/>
+      <w:numFmt w:val="decimal"/>
+      <w:lvlText w:val="%7."/>
+      <w:lvlJc w:val="left"/>
+      <w:pPr>
+        <w:ind w:left="5040" w:hanging="360"/>
+      </w:pPr>
+    </w:lvl>
+    <w:lvl w:ilvl="7" w:tplc="20000019" w:tentative="1">
+      <w:start w:val="1"/>
+      <w:numFmt w:val="lowerLetter"/>
+      <w:lvlText w:val="%8."/>
+      <w:lvlJc w:val="left"/>
+      <w:pPr>
+        <w:ind w:left="5760" w:hanging="360"/>
+      </w:pPr>
+    </w:lvl>
+    <w:lvl w:ilvl="8" w:tplc="2000001B" w:tentative="1">
+      <w:start w:val="1"/>
+      <w:numFmt w:val="lowerRoman"/>
+      <w:lvlText w:val="%9."/>
+      <w:lvlJc w:val="right"/>
+      <w:pPr>
+        <w:ind w:left="6480" w:hanging="180"/>
+      </w:pPr>
+    </w:lvl>
+  </w:abstractNum>
+  <w:abstractNum w:abstractNumId="6" w15:restartNumberingAfterBreak="0">
     <w:nsid w:val="2C101347"/>
     <w:multiLevelType w:val="multilevel"/>
     <w:tmpl w:val="9C5E2B04"/>
@@ -2741,7 +3707,7 @@
       </w:pPr>
     </w:lvl>
   </w:abstractNum>
-  <w:abstractNum w:abstractNumId="4" w15:restartNumberingAfterBreak="0">
+  <w:abstractNum w:abstractNumId="7" w15:restartNumberingAfterBreak="0">
     <w:nsid w:val="2C865111"/>
     <w:multiLevelType w:val="multilevel"/>
     <w:tmpl w:val="6FAC7B80"/>
@@ -2890,7 +3856,7 @@
       </w:rPr>
     </w:lvl>
   </w:abstractNum>
-  <w:abstractNum w:abstractNumId="5" w15:restartNumberingAfterBreak="0">
+  <w:abstractNum w:abstractNumId="8" w15:restartNumberingAfterBreak="0">
     <w:nsid w:val="32970FEB"/>
     <w:multiLevelType w:val="multilevel"/>
     <w:tmpl w:val="D8AAB09A"/>
@@ -3039,7 +4005,7 @@
       </w:rPr>
     </w:lvl>
   </w:abstractNum>
-  <w:abstractNum w:abstractNumId="6" w15:restartNumberingAfterBreak="0">
+  <w:abstractNum w:abstractNumId="9" w15:restartNumberingAfterBreak="0">
     <w:nsid w:val="3F93384B"/>
     <w:multiLevelType w:val="multilevel"/>
     <w:tmpl w:val="C5888968"/>
@@ -3152,7 +4118,7 @@
       </w:pPr>
     </w:lvl>
   </w:abstractNum>
-  <w:abstractNum w:abstractNumId="7" w15:restartNumberingAfterBreak="0">
+  <w:abstractNum w:abstractNumId="10" w15:restartNumberingAfterBreak="0">
     <w:nsid w:val="4334721C"/>
     <w:multiLevelType w:val="multilevel"/>
     <w:tmpl w:val="D36ED16A"/>
@@ -3301,7 +4267,156 @@
       </w:rPr>
     </w:lvl>
   </w:abstractNum>
-  <w:abstractNum w:abstractNumId="8" w15:restartNumberingAfterBreak="0">
+  <w:abstractNum w:abstractNumId="11" w15:restartNumberingAfterBreak="0">
+    <w:nsid w:val="45296EA7"/>
+    <w:multiLevelType w:val="multilevel"/>
+    <w:tmpl w:val="76A4F980"/>
+    <w:lvl w:ilvl="0">
+      <w:start w:val="1"/>
+      <w:numFmt w:val="bullet"/>
+      <w:lvlText w:val=""/>
+      <w:lvlJc w:val="left"/>
+      <w:pPr>
+        <w:tabs>
+          <w:tab w:val="num" w:pos="720"/>
+        </w:tabs>
+        <w:ind w:left="720" w:hanging="360"/>
+      </w:pPr>
+      <w:rPr>
+        <w:rFonts w:ascii="Symbol" w:hAnsi="Symbol" w:hint="default"/>
+        <w:sz w:val="20"/>
+      </w:rPr>
+    </w:lvl>
+    <w:lvl w:ilvl="1" w:tentative="1">
+      <w:start w:val="1"/>
+      <w:numFmt w:val="bullet"/>
+      <w:lvlText w:val="o"/>
+      <w:lvlJc w:val="left"/>
+      <w:pPr>
+        <w:tabs>
+          <w:tab w:val="num" w:pos="1440"/>
+        </w:tabs>
+        <w:ind w:left="1440" w:hanging="360"/>
+      </w:pPr>
+      <w:rPr>
+        <w:rFonts w:ascii="Courier New" w:hAnsi="Courier New" w:hint="default"/>
+        <w:sz w:val="20"/>
+      </w:rPr>
+    </w:lvl>
+    <w:lvl w:ilvl="2" w:tentative="1">
+      <w:start w:val="1"/>
+      <w:numFmt w:val="bullet"/>
+      <w:lvlText w:val=""/>
+      <w:lvlJc w:val="left"/>
+      <w:pPr>
+        <w:tabs>
+          <w:tab w:val="num" w:pos="2160"/>
+        </w:tabs>
+        <w:ind w:left="2160" w:hanging="360"/>
+      </w:pPr>
+      <w:rPr>
+        <w:rFonts w:ascii="Wingdings" w:hAnsi="Wingdings" w:hint="default"/>
+        <w:sz w:val="20"/>
+      </w:rPr>
+    </w:lvl>
+    <w:lvl w:ilvl="3" w:tentative="1">
+      <w:start w:val="1"/>
+      <w:numFmt w:val="bullet"/>
+      <w:lvlText w:val=""/>
+      <w:lvlJc w:val="left"/>
+      <w:pPr>
+        <w:tabs>
+          <w:tab w:val="num" w:pos="2880"/>
+        </w:tabs>
+        <w:ind w:left="2880" w:hanging="360"/>
+      </w:pPr>
+      <w:rPr>
+        <w:rFonts w:ascii="Wingdings" w:hAnsi="Wingdings" w:hint="default"/>
+        <w:sz w:val="20"/>
+      </w:rPr>
+    </w:lvl>
+    <w:lvl w:ilvl="4" w:tentative="1">
+      <w:start w:val="1"/>
+      <w:numFmt w:val="bullet"/>
+      <w:lvlText w:val=""/>
+      <w:lvlJc w:val="left"/>
+      <w:pPr>
+        <w:tabs>
+          <w:tab w:val="num" w:pos="3600"/>
+        </w:tabs>
+        <w:ind w:left="3600" w:hanging="360"/>
+      </w:pPr>
+      <w:rPr>
+        <w:rFonts w:ascii="Wingdings" w:hAnsi="Wingdings" w:hint="default"/>
+        <w:sz w:val="20"/>
+      </w:rPr>
+    </w:lvl>
+    <w:lvl w:ilvl="5" w:tentative="1">
+      <w:start w:val="1"/>
+      <w:numFmt w:val="bullet"/>
+      <w:lvlText w:val=""/>
+      <w:lvlJc w:val="left"/>
+      <w:pPr>
+        <w:tabs>
+          <w:tab w:val="num" w:pos="4320"/>
+        </w:tabs>
+        <w:ind w:left="4320" w:hanging="360"/>
+      </w:pPr>
+      <w:rPr>
+        <w:rFonts w:ascii="Wingdings" w:hAnsi="Wingdings" w:hint="default"/>
+        <w:sz w:val="20"/>
+      </w:rPr>
+    </w:lvl>
+    <w:lvl w:ilvl="6" w:tentative="1">
+      <w:start w:val="1"/>
+      <w:numFmt w:val="bullet"/>
+      <w:lvlText w:val=""/>
+      <w:lvlJc w:val="left"/>
+      <w:pPr>
+        <w:tabs>
+          <w:tab w:val="num" w:pos="5040"/>
+        </w:tabs>
+        <w:ind w:left="5040" w:hanging="360"/>
+      </w:pPr>
+      <w:rPr>
+        <w:rFonts w:ascii="Wingdings" w:hAnsi="Wingdings" w:hint="default"/>
+        <w:sz w:val="20"/>
+      </w:rPr>
+    </w:lvl>
+    <w:lvl w:ilvl="7" w:tentative="1">
+      <w:start w:val="1"/>
+      <w:numFmt w:val="bullet"/>
+      <w:lvlText w:val=""/>
+      <w:lvlJc w:val="left"/>
+      <w:pPr>
+        <w:tabs>
+          <w:tab w:val="num" w:pos="5760"/>
+        </w:tabs>
+        <w:ind w:left="5760" w:hanging="360"/>
+      </w:pPr>
+      <w:rPr>
+        <w:rFonts w:ascii="Wingdings" w:hAnsi="Wingdings" w:hint="default"/>
+        <w:sz w:val="20"/>
+      </w:rPr>
+    </w:lvl>
+    <w:lvl w:ilvl="8" w:tentative="1">
+      <w:start w:val="1"/>
+      <w:numFmt w:val="bullet"/>
+      <w:lvlText w:val=""/>
+      <w:lvlJc w:val="left"/>
+      <w:pPr>
+        <w:tabs>
+          <w:tab w:val="num" w:pos="6480"/>
+        </w:tabs>
+        <w:ind w:left="6480" w:hanging="360"/>
+      </w:pPr>
+      <w:rPr>
+        <w:rFonts w:ascii="Wingdings" w:hAnsi="Wingdings" w:hint="default"/>
+        <w:sz w:val="20"/>
+      </w:rPr>
+    </w:lvl>
+  </w:abstractNum>
+  <w:abstractNum w:abstractNumId="12" w15:restartNumberingAfterBreak="0">
     <w:nsid w:val="467E21D7"/>
     <w:multiLevelType w:val="multilevel"/>
     <w:tmpl w:val="CCA44B24"/>
@@ -3450,7 +4565,7 @@
       </w:rPr>
     </w:lvl>
   </w:abstractNum>
-  <w:abstractNum w:abstractNumId="9" w15:restartNumberingAfterBreak="0">
+  <w:abstractNum w:abstractNumId="13" w15:restartNumberingAfterBreak="0">
     <w:nsid w:val="47275B98"/>
     <w:multiLevelType w:val="multilevel"/>
     <w:tmpl w:val="3140AC2E"/>
@@ -3599,7 +4714,7 @@
       </w:rPr>
     </w:lvl>
   </w:abstractNum>
-  <w:abstractNum w:abstractNumId="10" w15:restartNumberingAfterBreak="0">
+  <w:abstractNum w:abstractNumId="14" w15:restartNumberingAfterBreak="0">
     <w:nsid w:val="48A46CBF"/>
     <w:multiLevelType w:val="multilevel"/>
     <w:tmpl w:val="4A3090BE"/>
@@ -3748,7 +4863,272 @@
       </w:rPr>
     </w:lvl>
   </w:abstractNum>
-  <w:abstractNum w:abstractNumId="11" w15:restartNumberingAfterBreak="0">
+  <w:abstractNum w:abstractNumId="15" w15:restartNumberingAfterBreak="0">
+    <w:nsid w:val="528910D3"/>
+    <w:multiLevelType w:val="multilevel"/>
+    <w:tmpl w:val="9FC4D012"/>
+    <w:lvl w:ilvl="0">
+      <w:start w:val="1"/>
+      <w:numFmt w:val="decimal"/>
+      <w:lvlText w:val="%1."/>
+      <w:lvlJc w:val="left"/>
+      <w:pPr>
+        <w:tabs>
+          <w:tab w:val="num" w:pos="720"/>
+        </w:tabs>
+        <w:ind w:left="720" w:hanging="360"/>
+      </w:pPr>
+      <w:rPr>
+        <w:rFonts w:ascii="Times New Roman" w:eastAsiaTheme="majorEastAsia" w:hAnsi="Times New Roman" w:cs="Times New Roman"/>
+      </w:rPr>
+    </w:lvl>
+    <w:lvl w:ilvl="1" w:tentative="1">
+      <w:start w:val="1"/>
+      <w:numFmt w:val="decimal"/>
+      <w:lvlText w:val="%2."/>
+      <w:lvlJc w:val="left"/>
+      <w:pPr>
+        <w:tabs>
+          <w:tab w:val="num" w:pos="1440"/>
+        </w:tabs>
+        <w:ind w:left="1440" w:hanging="360"/>
+      </w:pPr>
+    </w:lvl>
+    <w:lvl w:ilvl="2" w:tentative="1">
+      <w:start w:val="1"/>
+      <w:numFmt w:val="decimal"/>
+      <w:lvlText w:val="%3."/>
+      <w:lvlJc w:val="left"/>
+      <w:pPr>
+        <w:tabs>
+          <w:tab w:val="num" w:pos="2160"/>
+        </w:tabs>
+        <w:ind w:left="2160" w:hanging="360"/>
+      </w:pPr>
+    </w:lvl>
+    <w:lvl w:ilvl="3" w:tentative="1">
+      <w:start w:val="1"/>
+      <w:numFmt w:val="decimal"/>
+      <w:lvlText w:val="%4."/>
+      <w:lvlJc w:val="left"/>
+      <w:pPr>
+        <w:tabs>
+          <w:tab w:val="num" w:pos="2880"/>
+        </w:tabs>
+        <w:ind w:left="2880" w:hanging="360"/>
+      </w:pPr>
+    </w:lvl>
+    <w:lvl w:ilvl="4" w:tentative="1">
+      <w:start w:val="1"/>
+      <w:numFmt w:val="decimal"/>
+      <w:lvlText w:val="%5."/>
+      <w:lvlJc w:val="left"/>
+      <w:pPr>
+        <w:tabs>
+          <w:tab w:val="num" w:pos="3600"/>
+        </w:tabs>
+        <w:ind w:left="3600" w:hanging="360"/>
+      </w:pPr>
+    </w:lvl>
+    <w:lvl w:ilvl="5" w:tentative="1">
+      <w:start w:val="1"/>
+      <w:numFmt w:val="decimal"/>
+      <w:lvlText w:val="%6."/>
+      <w:lvlJc w:val="left"/>
+      <w:pPr>
+        <w:tabs>
+          <w:tab w:val="num" w:pos="4320"/>
+        </w:tabs>
+        <w:ind w:left="4320" w:hanging="360"/>
+      </w:pPr>
+    </w:lvl>
+    <w:lvl w:ilvl="6" w:tentative="1">
+      <w:start w:val="1"/>
+      <w:numFmt w:val="decimal"/>
+      <w:lvlText w:val="%7."/>
+      <w:lvlJc w:val="left"/>
+      <w:pPr>
+        <w:tabs>
+          <w:tab w:val="num" w:pos="5040"/>
+        </w:tabs>
+        <w:ind w:left="5040" w:hanging="360"/>
+      </w:pPr>
+    </w:lvl>
+    <w:lvl w:ilvl="7" w:tentative="1">
+      <w:start w:val="1"/>
+      <w:numFmt w:val="decimal"/>
+      <w:lvlText w:val="%8."/>
+      <w:lvlJc w:val="left"/>
+      <w:pPr>
+        <w:tabs>
+          <w:tab w:val="num" w:pos="5760"/>
+        </w:tabs>
+        <w:ind w:left="5760" w:hanging="360"/>
+      </w:pPr>
+    </w:lvl>
+    <w:lvl w:ilvl="8" w:tentative="1">
+      <w:start w:val="1"/>
+      <w:numFmt w:val="decimal"/>
+      <w:lvlText w:val="%9."/>
+      <w:lvlJc w:val="left"/>
+      <w:pPr>
+        <w:tabs>
+          <w:tab w:val="num" w:pos="6480"/>
+        </w:tabs>
+        <w:ind w:left="6480" w:hanging="360"/>
+      </w:pPr>
+    </w:lvl>
+  </w:abstractNum>
+  <w:abstractNum w:abstractNumId="16" w15:restartNumberingAfterBreak="0">
+    <w:nsid w:val="52A13529"/>
+    <w:multiLevelType w:val="multilevel"/>
+    <w:tmpl w:val="43743E30"/>
+    <w:lvl w:ilvl="0">
+      <w:start w:val="1"/>
+      <w:numFmt w:val="bullet"/>
+      <w:lvlText w:val=""/>
+      <w:lvlJc w:val="left"/>
+      <w:pPr>
+        <w:tabs>
+          <w:tab w:val="num" w:pos="720"/>
+        </w:tabs>
+        <w:ind w:left="720" w:hanging="360"/>
+      </w:pPr>
+      <w:rPr>
+        <w:rFonts w:ascii="Symbol" w:hAnsi="Symbol" w:hint="default"/>
+        <w:sz w:val="20"/>
+      </w:rPr>
+    </w:lvl>
+    <w:lvl w:ilvl="1" w:tentative="1">
+      <w:start w:val="1"/>
+      <w:numFmt w:val="bullet"/>
+      <w:lvlText w:val="o"/>
+      <w:lvlJc w:val="left"/>
+      <w:pPr>
+        <w:tabs>
+          <w:tab w:val="num" w:pos="1440"/>
+        </w:tabs>
+        <w:ind w:left="1440" w:hanging="360"/>
+      </w:pPr>
+      <w:rPr>
+        <w:rFonts w:ascii="Courier New" w:hAnsi="Courier New" w:hint="default"/>
+        <w:sz w:val="20"/>
+      </w:rPr>
+    </w:lvl>
+    <w:lvl w:ilvl="2" w:tentative="1">
+      <w:start w:val="1"/>
+      <w:numFmt w:val="bullet"/>
+      <w:lvlText w:val=""/>
+      <w:lvlJc w:val="left"/>
+      <w:pPr>
+        <w:tabs>
+          <w:tab w:val="num" w:pos="2160"/>
+        </w:tabs>
+        <w:ind w:left="2160" w:hanging="360"/>
+      </w:pPr>
+      <w:rPr>
+        <w:rFonts w:ascii="Wingdings" w:hAnsi="Wingdings" w:hint="default"/>
+        <w:sz w:val="20"/>
+      </w:rPr>
+    </w:lvl>
+    <w:lvl w:ilvl="3" w:tentative="1">
+      <w:start w:val="1"/>
+      <w:numFmt w:val="bullet"/>
+      <w:lvlText w:val=""/>
+      <w:lvlJc w:val="left"/>
+      <w:pPr>
+        <w:tabs>
+          <w:tab w:val="num" w:pos="2880"/>
+        </w:tabs>
+        <w:ind w:left="2880" w:hanging="360"/>
+      </w:pPr>
+      <w:rPr>
+        <w:rFonts w:ascii="Wingdings" w:hAnsi="Wingdings" w:hint="default"/>
+        <w:sz w:val="20"/>
+      </w:rPr>
+    </w:lvl>
+    <w:lvl w:ilvl="4" w:tentative="1">
+      <w:start w:val="1"/>
+      <w:numFmt w:val="bullet"/>
+      <w:lvlText w:val=""/>
+      <w:lvlJc w:val="left"/>
+      <w:pPr>
+        <w:tabs>
+          <w:tab w:val="num" w:pos="3600"/>
+        </w:tabs>
+        <w:ind w:left="3600" w:hanging="360"/>
+      </w:pPr>
+      <w:rPr>
+        <w:rFonts w:ascii="Wingdings" w:hAnsi="Wingdings" w:hint="default"/>
+        <w:sz w:val="20"/>
+      </w:rPr>
+    </w:lvl>
+    <w:lvl w:ilvl="5" w:tentative="1">
+      <w:start w:val="1"/>
+      <w:numFmt w:val="bullet"/>
+      <w:lvlText w:val=""/>
+      <w:lvlJc w:val="left"/>
+      <w:pPr>
+        <w:tabs>
+          <w:tab w:val="num" w:pos="4320"/>
+        </w:tabs>
+        <w:ind w:left="4320" w:hanging="360"/>
+      </w:pPr>
+      <w:rPr>
+        <w:rFonts w:ascii="Wingdings" w:hAnsi="Wingdings" w:hint="default"/>
+        <w:sz w:val="20"/>
+      </w:rPr>
+    </w:lvl>
+    <w:lvl w:ilvl="6" w:tentative="1">
+      <w:start w:val="1"/>
+      <w:numFmt w:val="bullet"/>
+      <w:lvlText w:val=""/>
+      <w:lvlJc w:val="left"/>
+      <w:pPr>
+        <w:tabs>
+          <w:tab w:val="num" w:pos="5040"/>
+        </w:tabs>
+        <w:ind w:left="5040" w:hanging="360"/>
+      </w:pPr>
+      <w:rPr>
+        <w:rFonts w:ascii="Wingdings" w:hAnsi="Wingdings" w:hint="default"/>
+        <w:sz w:val="20"/>
+      </w:rPr>
+    </w:lvl>
+    <w:lvl w:ilvl="7" w:tentative="1">
+      <w:start w:val="1"/>
+      <w:numFmt w:val="bullet"/>
+      <w:lvlText w:val=""/>
+      <w:lvlJc w:val="left"/>
+      <w:pPr>
+        <w:tabs>
+          <w:tab w:val="num" w:pos="5760"/>
+        </w:tabs>
+        <w:ind w:left="5760" w:hanging="360"/>
+      </w:pPr>
+      <w:rPr>
+        <w:rFonts w:ascii="Wingdings" w:hAnsi="Wingdings" w:hint="default"/>
+        <w:sz w:val="20"/>
+      </w:rPr>
+    </w:lvl>
+    <w:lvl w:ilvl="8" w:tentative="1">
+      <w:start w:val="1"/>
+      <w:numFmt w:val="bullet"/>
+      <w:lvlText w:val=""/>
+      <w:lvlJc w:val="left"/>
+      <w:pPr>
+        <w:tabs>
+          <w:tab w:val="num" w:pos="6480"/>
+        </w:tabs>
+        <w:ind w:left="6480" w:hanging="360"/>
+      </w:pPr>
+      <w:rPr>
+        <w:rFonts w:ascii="Wingdings" w:hAnsi="Wingdings" w:hint="default"/>
+        <w:sz w:val="20"/>
+      </w:rPr>
+    </w:lvl>
+  </w:abstractNum>
+  <w:abstractNum w:abstractNumId="17" w15:restartNumberingAfterBreak="0">
     <w:nsid w:val="6302128C"/>
     <w:multiLevelType w:val="multilevel"/>
     <w:tmpl w:val="5226CB92"/>
@@ -3897,7 +5277,98 @@
       </w:rPr>
     </w:lvl>
   </w:abstractNum>
-  <w:abstractNum w:abstractNumId="12" w15:restartNumberingAfterBreak="0">
+  <w:abstractNum w:abstractNumId="18" w15:restartNumberingAfterBreak="0">
+    <w:nsid w:val="655715BB"/>
+    <w:multiLevelType w:val="hybridMultilevel"/>
+    <w:tmpl w:val="27D0B9DE"/>
+    <w:lvl w:ilvl="0" w:tplc="D604DA4C">
+      <w:start w:val="1"/>
+      <w:numFmt w:val="decimal"/>
+      <w:lvlText w:val="%1."/>
+      <w:lvlJc w:val="left"/>
+      <w:pPr>
+        <w:ind w:left="720" w:hanging="360"/>
+      </w:pPr>
+      <w:rPr>
+        <w:rFonts w:eastAsiaTheme="majorEastAsia" w:hint="default"/>
+        <w:color w:val="2F5496" w:themeColor="accent1" w:themeShade="BF"/>
+        <w:sz w:val="28"/>
+      </w:rPr>
+    </w:lvl>
+    <w:lvl w:ilvl="1" w:tplc="20000019" w:tentative="1">
+      <w:start w:val="1"/>
+      <w:numFmt w:val="lowerLetter"/>
+      <w:lvlText w:val="%2."/>
+      <w:lvlJc w:val="left"/>
+      <w:pPr>
+        <w:ind w:left="1440" w:hanging="360"/>
+      </w:pPr>
+    </w:lvl>
+    <w:lvl w:ilvl="2" w:tplc="2000001B" w:tentative="1">
+      <w:start w:val="1"/>
+      <w:numFmt w:val="lowerRoman"/>
+      <w:lvlText w:val="%3."/>
+      <w:lvlJc w:val="right"/>
+      <w:pPr>
+        <w:ind w:left="2160" w:hanging="180"/>
+      </w:pPr>
+    </w:lvl>
+    <w:lvl w:ilvl="3" w:tplc="2000000F" w:tentative="1">
+      <w:start w:val="1"/>
+      <w:numFmt w:val="decimal"/>
+      <w:lvlText w:val="%4."/>
+      <w:lvlJc w:val="left"/>
+      <w:pPr>
+        <w:ind w:left="2880" w:hanging="360"/>
+      </w:pPr>
+    </w:lvl>
+    <w:lvl w:ilvl="4" w:tplc="20000019" w:tentative="1">
+      <w:start w:val="1"/>
+      <w:numFmt w:val="lowerLetter"/>
+      <w:lvlText w:val="%5."/>
+      <w:lvlJc w:val="left"/>
+      <w:pPr>
+        <w:ind w:left="3600" w:hanging="360"/>
+      </w:pPr>
+    </w:lvl>
+    <w:lvl w:ilvl="5" w:tplc="2000001B" w:tentative="1">
+      <w:start w:val="1"/>
+      <w:numFmt w:val="lowerRoman"/>
+      <w:lvlText w:val="%6."/>
+      <w:lvlJc w:val="right"/>
+      <w:pPr>
+        <w:ind w:left="4320" w:hanging="180"/>
+      </w:pPr>
+    </w:lvl>
+    <w:lvl w:ilvl="6" w:tplc="2000000F" w:tentative="1">
+      <w:start w:val="1"/>
+      <w:numFmt w:val="decimal"/>
+      <w:lvlText w:val="%7."/>
+      <w:lvlJc w:val="left"/>
+      <w:pPr>
+        <w:ind w:left="5040" w:hanging="360"/>
+      </w:pPr>
+    </w:lvl>
+    <w:lvl w:ilvl="7" w:tplc="20000019" w:tentative="1">
+      <w:start w:val="1"/>
+      <w:numFmt w:val="lowerLetter"/>
+      <w:lvlText w:val="%8."/>
+      <w:lvlJc w:val="left"/>
+      <w:pPr>
+        <w:ind w:left="5760" w:hanging="360"/>
+      </w:pPr>
+    </w:lvl>
+    <w:lvl w:ilvl="8" w:tplc="2000001B" w:tentative="1">
+      <w:start w:val="1"/>
+      <w:numFmt w:val="lowerRoman"/>
+      <w:lvlText w:val="%9."/>
+      <w:lvlJc w:val="right"/>
+      <w:pPr>
+        <w:ind w:left="6480" w:hanging="180"/>
+      </w:pPr>
+    </w:lvl>
+  </w:abstractNum>
+  <w:abstractNum w:abstractNumId="19" w15:restartNumberingAfterBreak="0">
     <w:nsid w:val="6DD54622"/>
     <w:multiLevelType w:val="multilevel"/>
     <w:tmpl w:val="A1326730"/>
@@ -4046,7 +5517,7 @@
       </w:rPr>
     </w:lvl>
   </w:abstractNum>
-  <w:abstractNum w:abstractNumId="13" w15:restartNumberingAfterBreak="0">
+  <w:abstractNum w:abstractNumId="20" w15:restartNumberingAfterBreak="0">
     <w:nsid w:val="74ED6A31"/>
     <w:multiLevelType w:val="multilevel"/>
     <w:tmpl w:val="4086A49E"/>
@@ -4159,7 +5630,7 @@
       </w:pPr>
     </w:lvl>
   </w:abstractNum>
-  <w:abstractNum w:abstractNumId="14" w15:restartNumberingAfterBreak="0">
+  <w:abstractNum w:abstractNumId="21" w15:restartNumberingAfterBreak="0">
     <w:nsid w:val="765A196B"/>
     <w:multiLevelType w:val="multilevel"/>
     <w:tmpl w:val="97DC7014"/>
@@ -4308,7 +5779,156 @@
       </w:rPr>
     </w:lvl>
   </w:abstractNum>
-  <w:abstractNum w:abstractNumId="15" w15:restartNumberingAfterBreak="0">
+  <w:abstractNum w:abstractNumId="22" w15:restartNumberingAfterBreak="0">
+    <w:nsid w:val="78BB6E80"/>
+    <w:multiLevelType w:val="multilevel"/>
+    <w:tmpl w:val="D8ACC804"/>
+    <w:lvl w:ilvl="0">
+      <w:start w:val="1"/>
+      <w:numFmt w:val="bullet"/>
+      <w:lvlText w:val=""/>
+      <w:lvlJc w:val="left"/>
+      <w:pPr>
+        <w:tabs>
+          <w:tab w:val="num" w:pos="720"/>
+        </w:tabs>
+        <w:ind w:left="720" w:hanging="360"/>
+      </w:pPr>
+      <w:rPr>
+        <w:rFonts w:ascii="Symbol" w:hAnsi="Symbol" w:hint="default"/>
+        <w:sz w:val="20"/>
+      </w:rPr>
+    </w:lvl>
+    <w:lvl w:ilvl="1">
+      <w:start w:val="1"/>
+      <w:numFmt w:val="bullet"/>
+      <w:lvlText w:val="o"/>
+      <w:lvlJc w:val="left"/>
+      <w:pPr>
+        <w:tabs>
+          <w:tab w:val="num" w:pos="1440"/>
+        </w:tabs>
+        <w:ind w:left="1440" w:hanging="360"/>
+      </w:pPr>
+      <w:rPr>
+        <w:rFonts w:ascii="Courier New" w:hAnsi="Courier New" w:hint="default"/>
+        <w:sz w:val="20"/>
+      </w:rPr>
+    </w:lvl>
+    <w:lvl w:ilvl="2" w:tentative="1">
+      <w:start w:val="1"/>
+      <w:numFmt w:val="bullet"/>
+      <w:lvlText w:val=""/>
+      <w:lvlJc w:val="left"/>
+      <w:pPr>
+        <w:tabs>
+          <w:tab w:val="num" w:pos="2160"/>
+        </w:tabs>
+        <w:ind w:left="2160" w:hanging="360"/>
+      </w:pPr>
+      <w:rPr>
+        <w:rFonts w:ascii="Wingdings" w:hAnsi="Wingdings" w:hint="default"/>
+        <w:sz w:val="20"/>
+      </w:rPr>
+    </w:lvl>
+    <w:lvl w:ilvl="3" w:tentative="1">
+      <w:start w:val="1"/>
+      <w:numFmt w:val="bullet"/>
+      <w:lvlText w:val=""/>
+      <w:lvlJc w:val="left"/>
+      <w:pPr>
+        <w:tabs>
+          <w:tab w:val="num" w:pos="2880"/>
+        </w:tabs>
+        <w:ind w:left="2880" w:hanging="360"/>
+      </w:pPr>
+      <w:rPr>
+        <w:rFonts w:ascii="Wingdings" w:hAnsi="Wingdings" w:hint="default"/>
+        <w:sz w:val="20"/>
+      </w:rPr>
+    </w:lvl>
+    <w:lvl w:ilvl="4" w:tentative="1">
+      <w:start w:val="1"/>
+      <w:numFmt w:val="bullet"/>
+      <w:lvlText w:val=""/>
+      <w:lvlJc w:val="left"/>
+      <w:pPr>
+        <w:tabs>
+          <w:tab w:val="num" w:pos="3600"/>
+        </w:tabs>
+        <w:ind w:left="3600" w:hanging="360"/>
+      </w:pPr>
+      <w:rPr>
+        <w:rFonts w:ascii="Wingdings" w:hAnsi="Wingdings" w:hint="default"/>
+        <w:sz w:val="20"/>
+      </w:rPr>
+    </w:lvl>
+    <w:lvl w:ilvl="5" w:tentative="1">
+      <w:start w:val="1"/>
+      <w:numFmt w:val="bullet"/>
+      <w:lvlText w:val=""/>
+      <w:lvlJc w:val="left"/>
+      <w:pPr>
+        <w:tabs>
+          <w:tab w:val="num" w:pos="4320"/>
+        </w:tabs>
+        <w:ind w:left="4320" w:hanging="360"/>
+      </w:pPr>
+      <w:rPr>
+        <w:rFonts w:ascii="Wingdings" w:hAnsi="Wingdings" w:hint="default"/>
+        <w:sz w:val="20"/>
+      </w:rPr>
+    </w:lvl>
+    <w:lvl w:ilvl="6" w:tentative="1">
+      <w:start w:val="1"/>
+      <w:numFmt w:val="bullet"/>
+      <w:lvlText w:val=""/>
+      <w:lvlJc w:val="left"/>
+      <w:pPr>
+        <w:tabs>
+          <w:tab w:val="num" w:pos="5040"/>
+        </w:tabs>
+        <w:ind w:left="5040" w:hanging="360"/>
+      </w:pPr>
+      <w:rPr>
+        <w:rFonts w:ascii="Wingdings" w:hAnsi="Wingdings" w:hint="default"/>
+        <w:sz w:val="20"/>
+      </w:rPr>
+    </w:lvl>
+    <w:lvl w:ilvl="7" w:tentative="1">
+      <w:start w:val="1"/>
+      <w:numFmt w:val="bullet"/>
+      <w:lvlText w:val=""/>
+      <w:lvlJc w:val="left"/>
+      <w:pPr>
+        <w:tabs>
+          <w:tab w:val="num" w:pos="5760"/>
+        </w:tabs>
+        <w:ind w:left="5760" w:hanging="360"/>
+      </w:pPr>
+      <w:rPr>
+        <w:rFonts w:ascii="Wingdings" w:hAnsi="Wingdings" w:hint="default"/>
+        <w:sz w:val="20"/>
+      </w:rPr>
+    </w:lvl>
+    <w:lvl w:ilvl="8" w:tentative="1">
+      <w:start w:val="1"/>
+      <w:numFmt w:val="bullet"/>
+      <w:lvlText w:val=""/>
+      <w:lvlJc w:val="left"/>
+      <w:pPr>
+        <w:tabs>
+          <w:tab w:val="num" w:pos="6480"/>
+        </w:tabs>
+        <w:ind w:left="6480" w:hanging="360"/>
+      </w:pPr>
+      <w:rPr>
+        <w:rFonts w:ascii="Wingdings" w:hAnsi="Wingdings" w:hint="default"/>
+        <w:sz w:val="20"/>
+      </w:rPr>
+    </w:lvl>
+  </w:abstractNum>
+  <w:abstractNum w:abstractNumId="23" w15:restartNumberingAfterBreak="0">
     <w:nsid w:val="7EEF5EA0"/>
     <w:multiLevelType w:val="multilevel"/>
     <w:tmpl w:val="B92E8EE4"/>
@@ -4425,49 +6045,73 @@
     <w:abstractNumId w:val="0"/>
   </w:num>
   <w:num w:numId="2" w16cid:durableId="747576254">
+    <w:abstractNumId w:val="23"/>
+  </w:num>
+  <w:num w:numId="3" w16cid:durableId="2039232613">
+    <w:abstractNumId w:val="19"/>
+  </w:num>
+  <w:num w:numId="4" w16cid:durableId="937716444">
+    <w:abstractNumId w:val="7"/>
+  </w:num>
+  <w:num w:numId="5" w16cid:durableId="732394301">
+    <w:abstractNumId w:val="10"/>
+  </w:num>
+  <w:num w:numId="6" w16cid:durableId="860512705">
+    <w:abstractNumId w:val="14"/>
+  </w:num>
+  <w:num w:numId="7" w16cid:durableId="1997102464">
+    <w:abstractNumId w:val="20"/>
+  </w:num>
+  <w:num w:numId="8" w16cid:durableId="186673885">
+    <w:abstractNumId w:val="12"/>
+  </w:num>
+  <w:num w:numId="9" w16cid:durableId="803935301">
+    <w:abstractNumId w:val="2"/>
+  </w:num>
+  <w:num w:numId="10" w16cid:durableId="1825774175">
+    <w:abstractNumId w:val="9"/>
+  </w:num>
+  <w:num w:numId="11" w16cid:durableId="485390961">
+    <w:abstractNumId w:val="21"/>
+  </w:num>
+  <w:num w:numId="12" w16cid:durableId="1688754791">
+    <w:abstractNumId w:val="3"/>
+  </w:num>
+  <w:num w:numId="13" w16cid:durableId="437456967">
+    <w:abstractNumId w:val="17"/>
+  </w:num>
+  <w:num w:numId="14" w16cid:durableId="1466586999">
+    <w:abstractNumId w:val="8"/>
+  </w:num>
+  <w:num w:numId="15" w16cid:durableId="1485465224">
+    <w:abstractNumId w:val="6"/>
+  </w:num>
+  <w:num w:numId="16" w16cid:durableId="1785686619">
+    <w:abstractNumId w:val="13"/>
+  </w:num>
+  <w:num w:numId="17" w16cid:durableId="108479396">
+    <w:abstractNumId w:val="16"/>
+  </w:num>
+  <w:num w:numId="18" w16cid:durableId="398557003">
+    <w:abstractNumId w:val="4"/>
+  </w:num>
+  <w:num w:numId="19" w16cid:durableId="467161988">
     <w:abstractNumId w:val="15"/>
   </w:num>
-  <w:num w:numId="3" w16cid:durableId="2039232613">
-    <w:abstractNumId w:val="12"/>
+  <w:num w:numId="20" w16cid:durableId="917250971">
+    <w:abstractNumId w:val="11"/>
   </w:num>
-  <w:num w:numId="4" w16cid:durableId="937716444">
-    <w:abstractNumId w:val="4"/>
-  </w:num>
-  <w:num w:numId="5" w16cid:durableId="732394301">
-    <w:abstractNumId w:val="7"/>
-  </w:num>
-  <w:num w:numId="6" w16cid:durableId="860512705">
-    <w:abstractNumId w:val="10"/>
-  </w:num>
-  <w:num w:numId="7" w16cid:durableId="1997102464">
-    <w:abstractNumId w:val="13"/>
-  </w:num>
-  <w:num w:numId="8" w16cid:durableId="186673885">
-    <w:abstractNumId w:val="8"/>
-  </w:num>
-  <w:num w:numId="9" w16cid:durableId="803935301">
+  <w:num w:numId="21" w16cid:durableId="408960590">
     <w:abstractNumId w:val="1"/>
   </w:num>
-  <w:num w:numId="10" w16cid:durableId="1825774175">
-    <w:abstractNumId w:val="6"/>
+  <w:num w:numId="22" w16cid:durableId="2096826455">
+    <w:abstractNumId w:val="22"/>
   </w:num>
-  <w:num w:numId="11" w16cid:durableId="485390961">
-    <w:abstractNumId w:val="14"/>
-  </w:num>
-  <w:num w:numId="12" w16cid:durableId="1688754791">
-    <w:abstractNumId w:val="2"/>
-  </w:num>
-  <w:num w:numId="13" w16cid:durableId="437456967">
-    <w:abstractNumId w:val="11"/>
-  </w:num>
-  <w:num w:numId="14" w16cid:durableId="1466586999">
+  <w:num w:numId="23" w16cid:durableId="286591263">
     <w:abstractNumId w:val="5"/>
   </w:num>
-  <w:num w:numId="15" w16cid:durableId="1485465224">
-    <w:abstractNumId w:val="3"/>
-  </w:num>
-  <w:num w:numId="16" w16cid:durableId="1785686619">
-    <w:abstractNumId w:val="9"/>
+  <w:num w:numId="24" w16cid:durableId="1009023994">
+    <w:abstractNumId w:val="18"/>
   </w:num>
 </w:numbering>
 </file>
@@ -4916,7 +6560,6 @@
       <w:color w:val="2F5496" w:themeColor="accent1" w:themeShade="BF"/>
       <w:sz w:val="36"/>
       <w:szCs w:val="32"/>
-      <w:lang w:val="en-PK"/>
     </w:rPr>
   </w:style>
   <w:style w:type="paragraph" w:styleId="Heading3">
@@ -5076,6 +6719,7 @@
   <w:style w:type="character" w:default="1" w:styleId="DefaultParagraphFont">
     <w:name w:val="Default Paragraph Font"/>
     <w:uiPriority w:val="1"/>
+    <w:semiHidden/>
     <w:unhideWhenUsed/>
   </w:style>
   <w:style w:type="table" w:default="1" w:styleId="TableNormal">

</xml_diff>